<commit_message>
only dry section left
</commit_message>
<xml_diff>
--- a/Writeup.docx
+++ b/Writeup.docx
@@ -29,19 +29,7 @@
           <w:u w:val="single"/>
           <w:shd w:val="clear" w:color="auto" w:fill="FFFFFF"/>
         </w:rPr>
-        <w:t>Properties of Minkowski Sums and Euler’s theorem</w:t>
-      </w:r>
-      <w:r>
-        <w:rPr>
-          <w:rFonts w:asciiTheme="majorBidi" w:hAnsiTheme="majorBidi" w:cstheme="majorBidi"/>
-          <w:b/>
-          <w:bCs/>
-          <w:sz w:val="36"/>
-          <w:szCs w:val="36"/>
-          <w:u w:val="single"/>
-          <w:shd w:val="clear" w:color="auto" w:fill="FFFFFF"/>
-        </w:rPr>
-        <w:t>:</w:t>
+        <w:t>Properties of Minkowski Sums and Euler’s theorem:</w:t>
       </w:r>
     </w:p>
     <w:p>
@@ -56,15 +44,13 @@
           <w:rFonts w:asciiTheme="majorBidi" w:hAnsiTheme="majorBidi" w:cstheme="majorBidi"/>
           <w:sz w:val="28"/>
           <w:szCs w:val="28"/>
-          <w:highlight w:val="red"/>
-        </w:rPr>
-      </w:pPr>
-      <w:r>
-        <w:rPr>
-          <w:rFonts w:asciiTheme="majorBidi" w:hAnsiTheme="majorBidi" w:cstheme="majorBidi"/>
-          <w:sz w:val="24"/>
-          <w:szCs w:val="24"/>
-          <w:highlight w:val="red"/>
+        </w:rPr>
+      </w:pPr>
+      <w:r>
+        <w:rPr>
+          <w:rFonts w:asciiTheme="majorBidi" w:hAnsiTheme="majorBidi" w:cstheme="majorBidi"/>
+          <w:sz w:val="24"/>
+          <w:szCs w:val="24"/>
           <w:shd w:val="clear" w:color="auto" w:fill="FFFFFF"/>
         </w:rPr>
         <w:t xml:space="preserve">Given sets A, B and C formally prove that </w:t>
@@ -75,7 +61,6 @@
             <w:rFonts w:ascii="Cambria Math" w:hAnsi="Cambria Math" w:cstheme="majorBidi"/>
             <w:sz w:val="24"/>
             <w:szCs w:val="24"/>
-            <w:highlight w:val="red"/>
             <w:shd w:val="clear" w:color="auto" w:fill="FFFFFF"/>
           </w:rPr>
           <m:t xml:space="preserve">A </m:t>
@@ -85,7 +70,6 @@
             <w:rFonts w:ascii="Cambria Math" w:hAnsi="Cambria Math" w:cs="Cambria Math"/>
             <w:sz w:val="24"/>
             <w:szCs w:val="24"/>
-            <w:highlight w:val="red"/>
             <w:shd w:val="clear" w:color="auto" w:fill="FFFFFF"/>
           </w:rPr>
           <m:t>⊕</m:t>
@@ -95,7 +79,6 @@
             <w:rFonts w:ascii="Cambria Math" w:hAnsi="Cambria Math" w:cstheme="majorBidi"/>
             <w:sz w:val="24"/>
             <w:szCs w:val="24"/>
-            <w:highlight w:val="red"/>
             <w:shd w:val="clear" w:color="auto" w:fill="FFFFFF"/>
           </w:rPr>
           <m:t xml:space="preserve">(B </m:t>
@@ -105,7 +88,6 @@
             <w:rFonts w:ascii="Cambria Math" w:hAnsi="Cambria Math" w:cs="Cambria Math"/>
             <w:sz w:val="24"/>
             <w:szCs w:val="24"/>
-            <w:highlight w:val="red"/>
             <w:shd w:val="clear" w:color="auto" w:fill="FFFFFF"/>
           </w:rPr>
           <m:t>∪</m:t>
@@ -115,7 +97,6 @@
             <w:rFonts w:ascii="Cambria Math" w:hAnsi="Cambria Math" w:cstheme="majorBidi"/>
             <w:sz w:val="24"/>
             <w:szCs w:val="24"/>
-            <w:highlight w:val="red"/>
             <w:shd w:val="clear" w:color="auto" w:fill="FFFFFF"/>
           </w:rPr>
           <m:t>C)</m:t>
@@ -126,7 +107,6 @@
           <w:rFonts w:asciiTheme="majorBidi" w:hAnsiTheme="majorBidi" w:cstheme="majorBidi"/>
           <w:sz w:val="24"/>
           <w:szCs w:val="24"/>
-          <w:highlight w:val="red"/>
           <w:shd w:val="clear" w:color="auto" w:fill="FFFFFF"/>
         </w:rPr>
         <w:t xml:space="preserve"> = </w:t>
@@ -137,7 +117,6 @@
             <w:rFonts w:ascii="Cambria Math" w:hAnsi="Cambria Math" w:cstheme="majorBidi"/>
             <w:sz w:val="24"/>
             <w:szCs w:val="24"/>
-            <w:highlight w:val="red"/>
             <w:shd w:val="clear" w:color="auto" w:fill="FFFFFF"/>
           </w:rPr>
           <m:t xml:space="preserve">(A </m:t>
@@ -147,7 +126,6 @@
             <w:rFonts w:ascii="Cambria Math" w:hAnsi="Cambria Math" w:cs="Cambria Math"/>
             <w:sz w:val="24"/>
             <w:szCs w:val="24"/>
-            <w:highlight w:val="red"/>
             <w:shd w:val="clear" w:color="auto" w:fill="FFFFFF"/>
           </w:rPr>
           <m:t>⊕</m:t>
@@ -157,7 +135,6 @@
             <w:rFonts w:ascii="Cambria Math" w:hAnsi="Cambria Math" w:cstheme="majorBidi"/>
             <w:sz w:val="24"/>
             <w:szCs w:val="24"/>
-            <w:highlight w:val="red"/>
             <w:shd w:val="clear" w:color="auto" w:fill="FFFFFF"/>
           </w:rPr>
           <m:t xml:space="preserve">B) </m:t>
@@ -167,7 +144,6 @@
             <w:rFonts w:ascii="Cambria Math" w:hAnsi="Cambria Math" w:cs="Cambria Math"/>
             <w:sz w:val="24"/>
             <w:szCs w:val="24"/>
-            <w:highlight w:val="red"/>
             <w:shd w:val="clear" w:color="auto" w:fill="FFFFFF"/>
           </w:rPr>
           <m:t>∪</m:t>
@@ -177,7 +153,6 @@
             <w:rFonts w:ascii="Cambria Math" w:hAnsi="Cambria Math" w:cstheme="majorBidi"/>
             <w:sz w:val="24"/>
             <w:szCs w:val="24"/>
-            <w:highlight w:val="red"/>
             <w:shd w:val="clear" w:color="auto" w:fill="FFFFFF"/>
           </w:rPr>
           <m:t xml:space="preserve">(A </m:t>
@@ -187,7 +162,6 @@
             <w:rFonts w:ascii="Cambria Math" w:hAnsi="Cambria Math" w:cs="Cambria Math"/>
             <w:sz w:val="24"/>
             <w:szCs w:val="24"/>
-            <w:highlight w:val="red"/>
             <w:shd w:val="clear" w:color="auto" w:fill="FFFFFF"/>
           </w:rPr>
           <m:t>⊕</m:t>
@@ -197,7 +171,6 @@
             <w:rFonts w:ascii="Cambria Math" w:hAnsi="Cambria Math" w:cstheme="majorBidi"/>
             <w:sz w:val="24"/>
             <w:szCs w:val="24"/>
-            <w:highlight w:val="red"/>
             <w:shd w:val="clear" w:color="auto" w:fill="FFFFFF"/>
           </w:rPr>
           <m:t>C)</m:t>
@@ -216,15 +189,13 @@
           <w:rFonts w:asciiTheme="majorBidi" w:hAnsiTheme="majorBidi" w:cstheme="majorBidi"/>
           <w:sz w:val="24"/>
           <w:szCs w:val="24"/>
-          <w:highlight w:val="red"/>
-        </w:rPr>
-      </w:pPr>
-      <w:r>
-        <w:rPr>
-          <w:rFonts w:asciiTheme="majorBidi" w:hAnsiTheme="majorBidi" w:cstheme="majorBidi"/>
-          <w:sz w:val="24"/>
-          <w:szCs w:val="24"/>
-          <w:highlight w:val="red"/>
+        </w:rPr>
+      </w:pPr>
+      <w:r>
+        <w:rPr>
+          <w:rFonts w:asciiTheme="majorBidi" w:hAnsiTheme="majorBidi" w:cstheme="majorBidi"/>
+          <w:sz w:val="24"/>
+          <w:szCs w:val="24"/>
           <w:shd w:val="clear" w:color="auto" w:fill="FFFFFF"/>
         </w:rPr>
         <w:t xml:space="preserve">What is the Minkowski sum (what geometric object and what can you say about it) of </w:t>
@@ -240,15 +211,13 @@
         <w:spacing w:line="360" w:lineRule="auto"/>
         <w:rPr>
           <w:rFonts w:asciiTheme="majorBidi" w:hAnsiTheme="majorBidi" w:cstheme="majorBidi"/>
-          <w:highlight w:val="red"/>
-        </w:rPr>
-      </w:pPr>
-      <w:r>
-        <w:rPr>
-          <w:rFonts w:asciiTheme="majorBidi" w:hAnsiTheme="majorBidi" w:cstheme="majorBidi"/>
-          <w:sz w:val="24"/>
-          <w:szCs w:val="24"/>
-          <w:highlight w:val="red"/>
+        </w:rPr>
+      </w:pPr>
+      <w:r>
+        <w:rPr>
+          <w:rFonts w:asciiTheme="majorBidi" w:hAnsiTheme="majorBidi" w:cstheme="majorBidi"/>
+          <w:sz w:val="24"/>
+          <w:szCs w:val="24"/>
           <w:shd w:val="clear" w:color="auto" w:fill="FFFFFF"/>
         </w:rPr>
         <w:t>Two</w:t>
@@ -258,7 +227,6 @@
           <w:rFonts w:asciiTheme="majorBidi" w:hAnsiTheme="majorBidi" w:cstheme="majorBidi"/>
           <w:sz w:val="20"/>
           <w:szCs w:val="20"/>
-          <w:highlight w:val="red"/>
         </w:rPr>
         <w:t xml:space="preserve"> </w:t>
       </w:r>
@@ -267,10 +235,233 @@
           <w:rFonts w:asciiTheme="majorBidi" w:hAnsiTheme="majorBidi" w:cstheme="majorBidi"/>
           <w:sz w:val="24"/>
           <w:szCs w:val="24"/>
-          <w:highlight w:val="red"/>
           <w:shd w:val="clear" w:color="auto" w:fill="FFFFFF"/>
         </w:rPr>
         <w:t>points?</w:t>
+      </w:r>
+    </w:p>
+    <w:p>
+      <w:pPr>
+        <w:pStyle w:val="ListParagraph"/>
+        <w:spacing w:line="360" w:lineRule="auto"/>
+        <w:ind w:left="1800"/>
+        <w:rPr>
+          <w:rFonts w:asciiTheme="majorBidi" w:hAnsiTheme="majorBidi" w:cstheme="majorBidi"/>
+        </w:rPr>
+      </w:pPr>
+      <w:r>
+        <w:rPr>
+          <w:rFonts w:asciiTheme="majorBidi" w:hAnsiTheme="majorBidi" w:cstheme="majorBidi"/>
+          <w:sz w:val="24"/>
+          <w:szCs w:val="24"/>
+          <w:shd w:val="clear" w:color="auto" w:fill="FFFFFF"/>
+        </w:rPr>
+        <w:t>Let</w:t>
+      </w:r>
+      <w:r>
+        <w:rPr>
+          <w:rFonts w:asciiTheme="majorBidi" w:hAnsiTheme="majorBidi" w:cstheme="majorBidi"/>
+          <w:sz w:val="24"/>
+          <w:szCs w:val="24"/>
+          <w:shd w:val="clear" w:color="auto" w:fill="FFFFFF"/>
+        </w:rPr>
+        <w:t xml:space="preserve"> there be two points, </w:t>
+      </w:r>
+      <m:oMath>
+        <m:r>
+          <w:rPr>
+            <w:rFonts w:ascii="Cambria Math" w:hAnsi="Cambria Math" w:cstheme="majorBidi"/>
+            <w:sz w:val="24"/>
+            <w:szCs w:val="24"/>
+            <w:shd w:val="clear" w:color="auto" w:fill="FFFFFF"/>
+          </w:rPr>
+          <m:t>a∈</m:t>
+        </m:r>
+        <m:sSup>
+          <m:sSupPr>
+            <m:ctrlPr>
+              <w:rPr>
+                <w:rFonts w:ascii="Cambria Math" w:hAnsi="Cambria Math" w:cstheme="majorBidi"/>
+                <w:i/>
+                <w:sz w:val="24"/>
+                <w:szCs w:val="24"/>
+                <w:shd w:val="clear" w:color="auto" w:fill="FFFFFF"/>
+              </w:rPr>
+            </m:ctrlPr>
+          </m:sSupPr>
+          <m:e>
+            <m:r>
+              <w:rPr>
+                <w:rFonts w:ascii="Cambria Math" w:hAnsi="Cambria Math" w:cstheme="majorBidi"/>
+                <w:sz w:val="24"/>
+                <w:szCs w:val="24"/>
+                <w:shd w:val="clear" w:color="auto" w:fill="FFFFFF"/>
+              </w:rPr>
+              <m:t>R</m:t>
+            </m:r>
+          </m:e>
+          <m:sup>
+            <m:r>
+              <w:rPr>
+                <w:rFonts w:ascii="Cambria Math" w:hAnsi="Cambria Math" w:cstheme="majorBidi"/>
+                <w:sz w:val="24"/>
+                <w:szCs w:val="24"/>
+                <w:shd w:val="clear" w:color="auto" w:fill="FFFFFF"/>
+              </w:rPr>
+              <m:t>d</m:t>
+            </m:r>
+          </m:sup>
+        </m:sSup>
+        <m:r>
+          <w:rPr>
+            <w:rFonts w:ascii="Cambria Math" w:eastAsiaTheme="minorEastAsia" w:hAnsi="Cambria Math" w:cstheme="majorBidi"/>
+            <w:sz w:val="24"/>
+            <w:szCs w:val="24"/>
+            <w:shd w:val="clear" w:color="auto" w:fill="FFFFFF"/>
+          </w:rPr>
+          <m:t>, b∈</m:t>
+        </m:r>
+        <m:sSup>
+          <m:sSupPr>
+            <m:ctrlPr>
+              <w:rPr>
+                <w:rFonts w:ascii="Cambria Math" w:eastAsiaTheme="minorEastAsia" w:hAnsi="Cambria Math" w:cstheme="majorBidi"/>
+                <w:i/>
+                <w:sz w:val="24"/>
+                <w:szCs w:val="24"/>
+                <w:shd w:val="clear" w:color="auto" w:fill="FFFFFF"/>
+              </w:rPr>
+            </m:ctrlPr>
+          </m:sSupPr>
+          <m:e>
+            <m:r>
+              <w:rPr>
+                <w:rFonts w:ascii="Cambria Math" w:eastAsiaTheme="minorEastAsia" w:hAnsi="Cambria Math" w:cstheme="majorBidi"/>
+                <w:sz w:val="24"/>
+                <w:szCs w:val="24"/>
+                <w:shd w:val="clear" w:color="auto" w:fill="FFFFFF"/>
+              </w:rPr>
+              <m:t>R</m:t>
+            </m:r>
+          </m:e>
+          <m:sup>
+            <m:r>
+              <w:rPr>
+                <w:rFonts w:ascii="Cambria Math" w:eastAsiaTheme="minorEastAsia" w:hAnsi="Cambria Math" w:cstheme="majorBidi"/>
+                <w:sz w:val="24"/>
+                <w:szCs w:val="24"/>
+                <w:shd w:val="clear" w:color="auto" w:fill="FFFFFF"/>
+              </w:rPr>
+              <m:t>d</m:t>
+            </m:r>
+          </m:sup>
+        </m:sSup>
+      </m:oMath>
+      <w:r>
+        <w:rPr>
+          <w:rFonts w:asciiTheme="majorBidi" w:eastAsiaTheme="minorEastAsia" w:hAnsiTheme="majorBidi" w:cstheme="majorBidi"/>
+          <w:sz w:val="24"/>
+          <w:szCs w:val="24"/>
+          <w:shd w:val="clear" w:color="auto" w:fill="FFFFFF"/>
+        </w:rPr>
+        <w:t xml:space="preserve">: </w:t>
+      </w:r>
+      <m:oMath>
+        <m:r>
+          <w:rPr>
+            <w:rFonts w:ascii="Cambria Math" w:eastAsiaTheme="minorEastAsia" w:hAnsi="Cambria Math" w:cstheme="majorBidi"/>
+            <w:sz w:val="24"/>
+            <w:szCs w:val="24"/>
+            <w:shd w:val="clear" w:color="auto" w:fill="FFFFFF"/>
+          </w:rPr>
+          <m:t>a⨁b=</m:t>
+        </m:r>
+        <m:d>
+          <m:dPr>
+            <m:ctrlPr>
+              <w:rPr>
+                <w:rFonts w:ascii="Cambria Math" w:eastAsiaTheme="minorEastAsia" w:hAnsi="Cambria Math" w:cstheme="majorBidi"/>
+                <w:i/>
+                <w:sz w:val="24"/>
+                <w:szCs w:val="24"/>
+                <w:shd w:val="clear" w:color="auto" w:fill="FFFFFF"/>
+              </w:rPr>
+            </m:ctrlPr>
+          </m:dPr>
+          <m:e>
+            <m:r>
+              <w:rPr>
+                <w:rFonts w:ascii="Cambria Math" w:eastAsiaTheme="minorEastAsia" w:hAnsi="Cambria Math" w:cstheme="majorBidi"/>
+                <w:sz w:val="24"/>
+                <w:szCs w:val="24"/>
+                <w:shd w:val="clear" w:color="auto" w:fill="FFFFFF"/>
+              </w:rPr>
+              <m:t>a+b</m:t>
+            </m:r>
+          </m:e>
+        </m:d>
+        <m:r>
+          <w:rPr>
+            <w:rFonts w:ascii="Cambria Math" w:eastAsiaTheme="minorEastAsia" w:hAnsi="Cambria Math" w:cstheme="majorBidi"/>
+            <w:sz w:val="24"/>
+            <w:szCs w:val="24"/>
+            <w:shd w:val="clear" w:color="auto" w:fill="FFFFFF"/>
+          </w:rPr>
+          <m:t>∈</m:t>
+        </m:r>
+        <m:sSup>
+          <m:sSupPr>
+            <m:ctrlPr>
+              <w:rPr>
+                <w:rFonts w:ascii="Cambria Math" w:eastAsiaTheme="minorEastAsia" w:hAnsi="Cambria Math" w:cstheme="majorBidi"/>
+                <w:i/>
+                <w:sz w:val="24"/>
+                <w:szCs w:val="24"/>
+                <w:shd w:val="clear" w:color="auto" w:fill="FFFFFF"/>
+              </w:rPr>
+            </m:ctrlPr>
+          </m:sSupPr>
+          <m:e>
+            <m:r>
+              <w:rPr>
+                <w:rFonts w:ascii="Cambria Math" w:eastAsiaTheme="minorEastAsia" w:hAnsi="Cambria Math" w:cstheme="majorBidi"/>
+                <w:sz w:val="24"/>
+                <w:szCs w:val="24"/>
+                <w:shd w:val="clear" w:color="auto" w:fill="FFFFFF"/>
+              </w:rPr>
+              <m:t>R</m:t>
+            </m:r>
+          </m:e>
+          <m:sup>
+            <m:r>
+              <w:rPr>
+                <w:rFonts w:ascii="Cambria Math" w:eastAsiaTheme="minorEastAsia" w:hAnsi="Cambria Math" w:cstheme="majorBidi"/>
+                <w:sz w:val="24"/>
+                <w:szCs w:val="24"/>
+                <w:shd w:val="clear" w:color="auto" w:fill="FFFFFF"/>
+              </w:rPr>
+              <m:t>d</m:t>
+            </m:r>
+          </m:sup>
+        </m:sSup>
+      </m:oMath>
+      <w:r>
+        <w:rPr>
+          <w:rFonts w:asciiTheme="majorBidi" w:eastAsiaTheme="minorEastAsia" w:hAnsiTheme="majorBidi" w:cstheme="majorBidi"/>
+          <w:sz w:val="24"/>
+          <w:szCs w:val="24"/>
+          <w:shd w:val="clear" w:color="auto" w:fill="FFFFFF"/>
+        </w:rPr>
+        <w:t xml:space="preserve"> which is </w:t>
+      </w:r>
+      <w:r>
+        <w:rPr>
+          <w:rFonts w:asciiTheme="majorBidi" w:eastAsiaTheme="minorEastAsia" w:hAnsiTheme="majorBidi" w:cstheme="majorBidi"/>
+          <w:sz w:val="24"/>
+          <w:szCs w:val="24"/>
+          <w:shd w:val="clear" w:color="auto" w:fill="FFFFFF"/>
+        </w:rPr>
+        <w:t>another point.</w:t>
       </w:r>
     </w:p>
     <w:p>
@@ -283,18 +474,233 @@
         <w:spacing w:line="360" w:lineRule="auto"/>
         <w:rPr>
           <w:rFonts w:asciiTheme="majorBidi" w:hAnsiTheme="majorBidi" w:cstheme="majorBidi"/>
-          <w:highlight w:val="red"/>
-        </w:rPr>
-      </w:pPr>
-      <w:r>
-        <w:rPr>
-          <w:rFonts w:asciiTheme="majorBidi" w:hAnsiTheme="majorBidi" w:cstheme="majorBidi"/>
-          <w:sz w:val="24"/>
-          <w:szCs w:val="24"/>
-          <w:highlight w:val="red"/>
+        </w:rPr>
+      </w:pPr>
+      <w:r>
+        <w:rPr>
+          <w:rFonts w:asciiTheme="majorBidi" w:hAnsiTheme="majorBidi" w:cstheme="majorBidi"/>
+          <w:sz w:val="24"/>
+          <w:szCs w:val="24"/>
           <w:shd w:val="clear" w:color="auto" w:fill="FFFFFF"/>
         </w:rPr>
         <w:t>point and a line?</w:t>
+      </w:r>
+    </w:p>
+    <w:p>
+      <w:pPr>
+        <w:pStyle w:val="ListParagraph"/>
+        <w:spacing w:line="360" w:lineRule="auto"/>
+        <w:ind w:left="1800"/>
+        <w:rPr>
+          <w:rFonts w:asciiTheme="majorBidi" w:eastAsiaTheme="minorEastAsia" w:hAnsiTheme="majorBidi" w:cstheme="majorBidi"/>
+          <w:sz w:val="24"/>
+          <w:szCs w:val="24"/>
+          <w:shd w:val="clear" w:color="auto" w:fill="FFFFFF"/>
+        </w:rPr>
+      </w:pPr>
+      <w:r>
+        <w:rPr>
+          <w:rFonts w:asciiTheme="majorBidi" w:hAnsiTheme="majorBidi" w:cstheme="majorBidi"/>
+          <w:sz w:val="24"/>
+          <w:szCs w:val="24"/>
+          <w:shd w:val="clear" w:color="auto" w:fill="FFFFFF"/>
+        </w:rPr>
+        <w:t xml:space="preserve">Let there be a point </w:t>
+      </w:r>
+      <m:oMath>
+        <m:r>
+          <w:rPr>
+            <w:rFonts w:ascii="Cambria Math" w:hAnsi="Cambria Math" w:cstheme="majorBidi"/>
+            <w:sz w:val="24"/>
+            <w:szCs w:val="24"/>
+            <w:shd w:val="clear" w:color="auto" w:fill="FFFFFF"/>
+          </w:rPr>
+          <m:t>a∈</m:t>
+        </m:r>
+        <m:sSup>
+          <m:sSupPr>
+            <m:ctrlPr>
+              <w:rPr>
+                <w:rFonts w:ascii="Cambria Math" w:hAnsi="Cambria Math" w:cstheme="majorBidi"/>
+                <w:i/>
+                <w:sz w:val="24"/>
+                <w:szCs w:val="24"/>
+                <w:shd w:val="clear" w:color="auto" w:fill="FFFFFF"/>
+              </w:rPr>
+            </m:ctrlPr>
+          </m:sSupPr>
+          <m:e>
+            <m:r>
+              <w:rPr>
+                <w:rFonts w:ascii="Cambria Math" w:hAnsi="Cambria Math" w:cstheme="majorBidi"/>
+                <w:sz w:val="24"/>
+                <w:szCs w:val="24"/>
+                <w:shd w:val="clear" w:color="auto" w:fill="FFFFFF"/>
+              </w:rPr>
+              <m:t>R</m:t>
+            </m:r>
+          </m:e>
+          <m:sup>
+            <m:r>
+              <w:rPr>
+                <w:rFonts w:ascii="Cambria Math" w:hAnsi="Cambria Math" w:cstheme="majorBidi"/>
+                <w:sz w:val="24"/>
+                <w:szCs w:val="24"/>
+                <w:shd w:val="clear" w:color="auto" w:fill="FFFFFF"/>
+              </w:rPr>
+              <m:t>d</m:t>
+            </m:r>
+          </m:sup>
+        </m:sSup>
+      </m:oMath>
+      <w:r>
+        <w:rPr>
+          <w:rFonts w:asciiTheme="majorBidi" w:eastAsiaTheme="minorEastAsia" w:hAnsiTheme="majorBidi" w:cstheme="majorBidi"/>
+          <w:sz w:val="24"/>
+          <w:szCs w:val="24"/>
+          <w:shd w:val="clear" w:color="auto" w:fill="FFFFFF"/>
+        </w:rPr>
+        <w:t xml:space="preserve"> and a line </w:t>
+      </w:r>
+      <m:oMath>
+        <m:r>
+          <w:rPr>
+            <w:rFonts w:ascii="Cambria Math" w:eastAsiaTheme="minorEastAsia" w:hAnsi="Cambria Math" w:cstheme="majorBidi"/>
+            <w:sz w:val="24"/>
+            <w:szCs w:val="24"/>
+            <w:shd w:val="clear" w:color="auto" w:fill="FFFFFF"/>
+          </w:rPr>
+          <m:t>L∈</m:t>
+        </m:r>
+        <m:sSup>
+          <m:sSupPr>
+            <m:ctrlPr>
+              <w:rPr>
+                <w:rFonts w:ascii="Cambria Math" w:eastAsiaTheme="minorEastAsia" w:hAnsi="Cambria Math" w:cstheme="majorBidi"/>
+                <w:i/>
+                <w:sz w:val="24"/>
+                <w:szCs w:val="24"/>
+                <w:shd w:val="clear" w:color="auto" w:fill="FFFFFF"/>
+              </w:rPr>
+            </m:ctrlPr>
+          </m:sSupPr>
+          <m:e>
+            <m:r>
+              <w:rPr>
+                <w:rFonts w:ascii="Cambria Math" w:eastAsiaTheme="minorEastAsia" w:hAnsi="Cambria Math" w:cstheme="majorBidi"/>
+                <w:sz w:val="24"/>
+                <w:szCs w:val="24"/>
+                <w:shd w:val="clear" w:color="auto" w:fill="FFFFFF"/>
+              </w:rPr>
+              <m:t>R</m:t>
+            </m:r>
+          </m:e>
+          <m:sup>
+            <m:r>
+              <w:rPr>
+                <w:rFonts w:ascii="Cambria Math" w:eastAsiaTheme="minorEastAsia" w:hAnsi="Cambria Math" w:cstheme="majorBidi"/>
+                <w:sz w:val="24"/>
+                <w:szCs w:val="24"/>
+                <w:shd w:val="clear" w:color="auto" w:fill="FFFFFF"/>
+              </w:rPr>
+              <m:t>d</m:t>
+            </m:r>
+          </m:sup>
+        </m:sSup>
+      </m:oMath>
+      <w:r>
+        <w:rPr>
+          <w:rFonts w:asciiTheme="majorBidi" w:eastAsiaTheme="minorEastAsia" w:hAnsiTheme="majorBidi" w:cstheme="majorBidi"/>
+          <w:sz w:val="24"/>
+          <w:szCs w:val="24"/>
+          <w:shd w:val="clear" w:color="auto" w:fill="FFFFFF"/>
+        </w:rPr>
+        <w:t xml:space="preserve">: </w:t>
+      </w:r>
+      <m:oMath>
+        <m:r>
+          <w:rPr>
+            <w:rFonts w:ascii="Cambria Math" w:eastAsiaTheme="minorEastAsia" w:hAnsi="Cambria Math" w:cstheme="majorBidi"/>
+            <w:sz w:val="24"/>
+            <w:szCs w:val="24"/>
+            <w:shd w:val="clear" w:color="auto" w:fill="FFFFFF"/>
+          </w:rPr>
+          <m:t>a⨁L=</m:t>
+        </m:r>
+        <m:d>
+          <m:dPr>
+            <m:begChr m:val="{"/>
+            <m:endChr m:val="|"/>
+            <m:ctrlPr>
+              <w:rPr>
+                <w:rFonts w:ascii="Cambria Math" w:eastAsiaTheme="minorEastAsia" w:hAnsi="Cambria Math" w:cstheme="majorBidi"/>
+                <w:i/>
+                <w:sz w:val="24"/>
+                <w:szCs w:val="24"/>
+                <w:shd w:val="clear" w:color="auto" w:fill="FFFFFF"/>
+              </w:rPr>
+            </m:ctrlPr>
+          </m:dPr>
+          <m:e>
+            <m:r>
+              <w:rPr>
+                <w:rFonts w:ascii="Cambria Math" w:eastAsiaTheme="minorEastAsia" w:hAnsi="Cambria Math" w:cstheme="majorBidi"/>
+                <w:sz w:val="24"/>
+                <w:szCs w:val="24"/>
+                <w:shd w:val="clear" w:color="auto" w:fill="FFFFFF"/>
+              </w:rPr>
+              <m:t xml:space="preserve">a+l </m:t>
+            </m:r>
+          </m:e>
+        </m:d>
+        <m:r>
+          <w:rPr>
+            <w:rFonts w:ascii="Cambria Math" w:eastAsiaTheme="minorEastAsia" w:hAnsi="Cambria Math" w:cstheme="majorBidi"/>
+            <w:sz w:val="24"/>
+            <w:szCs w:val="24"/>
+            <w:shd w:val="clear" w:color="auto" w:fill="FFFFFF"/>
+          </w:rPr>
+          <m:t>l∈L}=L'</m:t>
+        </m:r>
+      </m:oMath>
+    </w:p>
+    <w:p>
+      <w:pPr>
+        <w:pStyle w:val="ListParagraph"/>
+        <w:spacing w:line="360" w:lineRule="auto"/>
+        <w:ind w:left="1800"/>
+        <w:rPr>
+          <w:rFonts w:asciiTheme="majorBidi" w:hAnsiTheme="majorBidi" w:cstheme="majorBidi"/>
+        </w:rPr>
+      </w:pPr>
+      <w:r>
+        <w:rPr>
+          <w:rFonts w:asciiTheme="majorBidi" w:eastAsiaTheme="minorEastAsia" w:hAnsiTheme="majorBidi" w:cstheme="majorBidi"/>
+          <w:sz w:val="24"/>
+          <w:szCs w:val="24"/>
+          <w:shd w:val="clear" w:color="auto" w:fill="FFFFFF"/>
+        </w:rPr>
+        <w:t xml:space="preserve">Where </w:t>
+      </w:r>
+      <m:oMath>
+        <m:r>
+          <w:rPr>
+            <w:rFonts w:ascii="Cambria Math" w:eastAsiaTheme="minorEastAsia" w:hAnsi="Cambria Math" w:cstheme="majorBidi"/>
+            <w:sz w:val="24"/>
+            <w:szCs w:val="24"/>
+            <w:shd w:val="clear" w:color="auto" w:fill="FFFFFF"/>
+          </w:rPr>
+          <m:t>L’</m:t>
+        </m:r>
+      </m:oMath>
+      <w:r>
+        <w:rPr>
+          <w:rFonts w:asciiTheme="majorBidi" w:eastAsiaTheme="minorEastAsia" w:hAnsiTheme="majorBidi" w:cstheme="majorBidi"/>
+          <w:sz w:val="24"/>
+          <w:szCs w:val="24"/>
+          <w:shd w:val="clear" w:color="auto" w:fill="FFFFFF"/>
+        </w:rPr>
+        <w:t xml:space="preserve"> is a parallel identical line to L, where each of its points are shifted by the coordinates of a.</w:t>
       </w:r>
     </w:p>
     <w:p>
@@ -307,28 +713,16 @@
         <w:spacing w:line="360" w:lineRule="auto"/>
         <w:rPr>
           <w:rFonts w:asciiTheme="majorBidi" w:hAnsiTheme="majorBidi" w:cstheme="majorBidi"/>
-          <w:highlight w:val="red"/>
-        </w:rPr>
-      </w:pPr>
-      <w:r>
-        <w:rPr>
-          <w:rFonts w:asciiTheme="majorBidi" w:hAnsiTheme="majorBidi" w:cstheme="majorBidi"/>
-          <w:sz w:val="24"/>
-          <w:szCs w:val="24"/>
-          <w:highlight w:val="red"/>
-          <w:shd w:val="clear" w:color="auto" w:fill="FFFFFF"/>
-        </w:rPr>
-        <w:t>T</w:t>
-      </w:r>
-      <w:r>
-        <w:rPr>
-          <w:rFonts w:asciiTheme="majorBidi" w:hAnsiTheme="majorBidi" w:cstheme="majorBidi"/>
-          <w:sz w:val="24"/>
-          <w:szCs w:val="24"/>
-          <w:highlight w:val="red"/>
-          <w:shd w:val="clear" w:color="auto" w:fill="FFFFFF"/>
-        </w:rPr>
-        <w:t>wo lines segments (think of all possible cases)?</w:t>
+        </w:rPr>
+      </w:pPr>
+      <w:r>
+        <w:rPr>
+          <w:rFonts w:asciiTheme="majorBidi" w:hAnsiTheme="majorBidi" w:cstheme="majorBidi"/>
+          <w:sz w:val="24"/>
+          <w:szCs w:val="24"/>
+          <w:shd w:val="clear" w:color="auto" w:fill="FFFFFF"/>
+        </w:rPr>
+        <w:t>Two lines segments (think of all possible cases)?</w:t>
       </w:r>
     </w:p>
     <w:p>
@@ -340,16 +734,1262 @@
         </w:numPr>
         <w:spacing w:line="360" w:lineRule="auto"/>
         <w:rPr>
-          <w:rFonts w:asciiTheme="majorBidi" w:hAnsiTheme="majorBidi" w:cstheme="majorBidi"/>
-          <w:highlight w:val="red"/>
-        </w:rPr>
-      </w:pPr>
-      <w:r>
-        <w:rPr>
-          <w:rFonts w:asciiTheme="majorBidi" w:hAnsiTheme="majorBidi" w:cstheme="majorBidi"/>
-          <w:sz w:val="24"/>
-          <w:szCs w:val="24"/>
-          <w:highlight w:val="red"/>
+          <w:rFonts w:asciiTheme="majorBidi" w:eastAsiaTheme="minorEastAsia" w:hAnsiTheme="majorBidi" w:cstheme="majorBidi"/>
+          <w:sz w:val="24"/>
+          <w:szCs w:val="24"/>
+          <w:shd w:val="clear" w:color="auto" w:fill="FFFFFF"/>
+        </w:rPr>
+      </w:pPr>
+      <w:r>
+        <w:rPr>
+          <w:rFonts w:asciiTheme="majorBidi" w:hAnsiTheme="majorBidi" w:cstheme="majorBidi"/>
+          <w:sz w:val="24"/>
+          <w:szCs w:val="24"/>
+          <w:shd w:val="clear" w:color="auto" w:fill="FFFFFF"/>
+        </w:rPr>
+        <w:t xml:space="preserve">Let there be a </w:t>
+      </w:r>
+      <w:r>
+        <w:rPr>
+          <w:rFonts w:asciiTheme="majorBidi" w:eastAsiaTheme="minorEastAsia" w:hAnsiTheme="majorBidi" w:cstheme="majorBidi"/>
+          <w:sz w:val="24"/>
+          <w:szCs w:val="24"/>
+          <w:shd w:val="clear" w:color="auto" w:fill="FFFFFF"/>
+        </w:rPr>
+        <w:t xml:space="preserve">line </w:t>
+      </w:r>
+      <m:oMath>
+        <m:sSub>
+          <m:sSubPr>
+            <m:ctrlPr>
+              <w:rPr>
+                <w:rFonts w:ascii="Cambria Math" w:hAnsi="Cambria Math" w:cstheme="majorBidi"/>
+                <w:i/>
+                <w:sz w:val="24"/>
+                <w:szCs w:val="24"/>
+                <w:shd w:val="clear" w:color="auto" w:fill="FFFFFF"/>
+              </w:rPr>
+            </m:ctrlPr>
+          </m:sSubPr>
+          <m:e>
+            <m:r>
+              <w:rPr>
+                <w:rFonts w:ascii="Cambria Math" w:hAnsi="Cambria Math" w:cstheme="majorBidi"/>
+                <w:sz w:val="24"/>
+                <w:szCs w:val="24"/>
+                <w:shd w:val="clear" w:color="auto" w:fill="FFFFFF"/>
+              </w:rPr>
+              <m:t>L</m:t>
+            </m:r>
+          </m:e>
+          <m:sub>
+            <m:r>
+              <w:rPr>
+                <w:rFonts w:ascii="Cambria Math" w:hAnsi="Cambria Math" w:cstheme="majorBidi"/>
+                <w:sz w:val="24"/>
+                <w:szCs w:val="24"/>
+                <w:shd w:val="clear" w:color="auto" w:fill="FFFFFF"/>
+              </w:rPr>
+              <m:t>1</m:t>
+            </m:r>
+          </m:sub>
+        </m:sSub>
+        <m:r>
+          <w:rPr>
+            <w:rFonts w:ascii="Cambria Math" w:hAnsi="Cambria Math" w:cstheme="majorBidi"/>
+            <w:sz w:val="24"/>
+            <w:szCs w:val="24"/>
+            <w:shd w:val="clear" w:color="auto" w:fill="FFFFFF"/>
+          </w:rPr>
+          <m:t>∈</m:t>
+        </m:r>
+        <m:sSup>
+          <m:sSupPr>
+            <m:ctrlPr>
+              <w:rPr>
+                <w:rFonts w:ascii="Cambria Math" w:hAnsi="Cambria Math" w:cstheme="majorBidi"/>
+                <w:i/>
+                <w:sz w:val="24"/>
+                <w:szCs w:val="24"/>
+                <w:shd w:val="clear" w:color="auto" w:fill="FFFFFF"/>
+              </w:rPr>
+            </m:ctrlPr>
+          </m:sSupPr>
+          <m:e>
+            <m:r>
+              <w:rPr>
+                <w:rFonts w:ascii="Cambria Math" w:hAnsi="Cambria Math" w:cstheme="majorBidi"/>
+                <w:sz w:val="24"/>
+                <w:szCs w:val="24"/>
+                <w:shd w:val="clear" w:color="auto" w:fill="FFFFFF"/>
+              </w:rPr>
+              <m:t>R</m:t>
+            </m:r>
+          </m:e>
+          <m:sup>
+            <m:r>
+              <w:rPr>
+                <w:rFonts w:ascii="Cambria Math" w:hAnsi="Cambria Math" w:cstheme="majorBidi"/>
+                <w:sz w:val="24"/>
+                <w:szCs w:val="24"/>
+                <w:shd w:val="clear" w:color="auto" w:fill="FFFFFF"/>
+              </w:rPr>
+              <m:t>d</m:t>
+            </m:r>
+          </m:sup>
+        </m:sSup>
+      </m:oMath>
+      <w:r>
+        <w:rPr>
+          <w:rFonts w:asciiTheme="majorBidi" w:eastAsiaTheme="minorEastAsia" w:hAnsiTheme="majorBidi" w:cstheme="majorBidi"/>
+          <w:sz w:val="24"/>
+          <w:szCs w:val="24"/>
+          <w:shd w:val="clear" w:color="auto" w:fill="FFFFFF"/>
+        </w:rPr>
+        <w:t xml:space="preserve"> and a line </w:t>
+      </w:r>
+      <m:oMath>
+        <m:sSub>
+          <m:sSubPr>
+            <m:ctrlPr>
+              <w:rPr>
+                <w:rFonts w:ascii="Cambria Math" w:eastAsiaTheme="minorEastAsia" w:hAnsi="Cambria Math" w:cstheme="majorBidi"/>
+                <w:i/>
+                <w:sz w:val="24"/>
+                <w:szCs w:val="24"/>
+                <w:shd w:val="clear" w:color="auto" w:fill="FFFFFF"/>
+              </w:rPr>
+            </m:ctrlPr>
+          </m:sSubPr>
+          <m:e>
+            <m:r>
+              <w:rPr>
+                <w:rFonts w:ascii="Cambria Math" w:eastAsiaTheme="minorEastAsia" w:hAnsi="Cambria Math" w:cstheme="majorBidi"/>
+                <w:sz w:val="24"/>
+                <w:szCs w:val="24"/>
+                <w:shd w:val="clear" w:color="auto" w:fill="FFFFFF"/>
+              </w:rPr>
+              <m:t>L</m:t>
+            </m:r>
+          </m:e>
+          <m:sub>
+            <m:r>
+              <w:rPr>
+                <w:rFonts w:ascii="Cambria Math" w:eastAsiaTheme="minorEastAsia" w:hAnsi="Cambria Math" w:cstheme="majorBidi"/>
+                <w:sz w:val="24"/>
+                <w:szCs w:val="24"/>
+                <w:shd w:val="clear" w:color="auto" w:fill="FFFFFF"/>
+              </w:rPr>
+              <m:t>2</m:t>
+            </m:r>
+          </m:sub>
+        </m:sSub>
+        <m:r>
+          <w:rPr>
+            <w:rFonts w:ascii="Cambria Math" w:eastAsiaTheme="minorEastAsia" w:hAnsi="Cambria Math" w:cstheme="majorBidi"/>
+            <w:sz w:val="24"/>
+            <w:szCs w:val="24"/>
+            <w:shd w:val="clear" w:color="auto" w:fill="FFFFFF"/>
+          </w:rPr>
+          <m:t>∈</m:t>
+        </m:r>
+        <m:sSup>
+          <m:sSupPr>
+            <m:ctrlPr>
+              <w:rPr>
+                <w:rFonts w:ascii="Cambria Math" w:eastAsiaTheme="minorEastAsia" w:hAnsi="Cambria Math" w:cstheme="majorBidi"/>
+                <w:i/>
+                <w:sz w:val="24"/>
+                <w:szCs w:val="24"/>
+                <w:shd w:val="clear" w:color="auto" w:fill="FFFFFF"/>
+              </w:rPr>
+            </m:ctrlPr>
+          </m:sSupPr>
+          <m:e>
+            <m:r>
+              <w:rPr>
+                <w:rFonts w:ascii="Cambria Math" w:eastAsiaTheme="minorEastAsia" w:hAnsi="Cambria Math" w:cstheme="majorBidi"/>
+                <w:sz w:val="24"/>
+                <w:szCs w:val="24"/>
+                <w:shd w:val="clear" w:color="auto" w:fill="FFFFFF"/>
+              </w:rPr>
+              <m:t>R</m:t>
+            </m:r>
+          </m:e>
+          <m:sup>
+            <m:r>
+              <w:rPr>
+                <w:rFonts w:ascii="Cambria Math" w:eastAsiaTheme="minorEastAsia" w:hAnsi="Cambria Math" w:cstheme="majorBidi"/>
+                <w:sz w:val="24"/>
+                <w:szCs w:val="24"/>
+                <w:shd w:val="clear" w:color="auto" w:fill="FFFFFF"/>
+              </w:rPr>
+              <m:t>d</m:t>
+            </m:r>
+          </m:sup>
+        </m:sSup>
+      </m:oMath>
+      <w:r>
+        <w:rPr>
+          <w:rFonts w:asciiTheme="majorBidi" w:eastAsiaTheme="minorEastAsia" w:hAnsiTheme="majorBidi" w:cstheme="majorBidi"/>
+          <w:sz w:val="24"/>
+          <w:szCs w:val="24"/>
+          <w:shd w:val="clear" w:color="auto" w:fill="FFFFFF"/>
+        </w:rPr>
+        <w:t xml:space="preserve">: </w:t>
+      </w:r>
+      <m:oMath>
+        <m:sSub>
+          <m:sSubPr>
+            <m:ctrlPr>
+              <w:rPr>
+                <w:rFonts w:ascii="Cambria Math" w:eastAsiaTheme="minorEastAsia" w:hAnsi="Cambria Math" w:cstheme="majorBidi"/>
+                <w:i/>
+                <w:sz w:val="24"/>
+                <w:szCs w:val="24"/>
+                <w:shd w:val="clear" w:color="auto" w:fill="FFFFFF"/>
+              </w:rPr>
+            </m:ctrlPr>
+          </m:sSubPr>
+          <m:e>
+            <m:r>
+              <w:rPr>
+                <w:rFonts w:ascii="Cambria Math" w:eastAsiaTheme="minorEastAsia" w:hAnsi="Cambria Math" w:cstheme="majorBidi"/>
+                <w:sz w:val="24"/>
+                <w:szCs w:val="24"/>
+                <w:shd w:val="clear" w:color="auto" w:fill="FFFFFF"/>
+              </w:rPr>
+              <m:t>L</m:t>
+            </m:r>
+          </m:e>
+          <m:sub>
+            <m:r>
+              <w:rPr>
+                <w:rFonts w:ascii="Cambria Math" w:eastAsiaTheme="minorEastAsia" w:hAnsi="Cambria Math" w:cstheme="majorBidi"/>
+                <w:sz w:val="24"/>
+                <w:szCs w:val="24"/>
+                <w:shd w:val="clear" w:color="auto" w:fill="FFFFFF"/>
+              </w:rPr>
+              <m:t>1</m:t>
+            </m:r>
+          </m:sub>
+        </m:sSub>
+        <m:r>
+          <w:rPr>
+            <w:rFonts w:ascii="Cambria Math" w:eastAsiaTheme="minorEastAsia" w:hAnsi="Cambria Math" w:cstheme="majorBidi"/>
+            <w:sz w:val="24"/>
+            <w:szCs w:val="24"/>
+            <w:shd w:val="clear" w:color="auto" w:fill="FFFFFF"/>
+          </w:rPr>
+          <m:t>⨁</m:t>
+        </m:r>
+        <m:sSub>
+          <m:sSubPr>
+            <m:ctrlPr>
+              <w:rPr>
+                <w:rFonts w:ascii="Cambria Math" w:eastAsiaTheme="minorEastAsia" w:hAnsi="Cambria Math" w:cstheme="majorBidi"/>
+                <w:i/>
+                <w:sz w:val="24"/>
+                <w:szCs w:val="24"/>
+                <w:shd w:val="clear" w:color="auto" w:fill="FFFFFF"/>
+              </w:rPr>
+            </m:ctrlPr>
+          </m:sSubPr>
+          <m:e>
+            <m:r>
+              <w:rPr>
+                <w:rFonts w:ascii="Cambria Math" w:eastAsiaTheme="minorEastAsia" w:hAnsi="Cambria Math" w:cstheme="majorBidi"/>
+                <w:sz w:val="24"/>
+                <w:szCs w:val="24"/>
+                <w:shd w:val="clear" w:color="auto" w:fill="FFFFFF"/>
+              </w:rPr>
+              <m:t>L</m:t>
+            </m:r>
+          </m:e>
+          <m:sub>
+            <m:r>
+              <w:rPr>
+                <w:rFonts w:ascii="Cambria Math" w:eastAsiaTheme="minorEastAsia" w:hAnsi="Cambria Math" w:cstheme="majorBidi"/>
+                <w:sz w:val="24"/>
+                <w:szCs w:val="24"/>
+                <w:shd w:val="clear" w:color="auto" w:fill="FFFFFF"/>
+              </w:rPr>
+              <m:t>2</m:t>
+            </m:r>
+          </m:sub>
+        </m:sSub>
+        <m:r>
+          <w:rPr>
+            <w:rFonts w:ascii="Cambria Math" w:eastAsiaTheme="minorEastAsia" w:hAnsi="Cambria Math" w:cstheme="majorBidi"/>
+            <w:sz w:val="24"/>
+            <w:szCs w:val="24"/>
+            <w:shd w:val="clear" w:color="auto" w:fill="FFFFFF"/>
+          </w:rPr>
+          <m:t>=</m:t>
+        </m:r>
+        <m:d>
+          <m:dPr>
+            <m:begChr m:val="{"/>
+            <m:endChr m:val="|"/>
+            <m:ctrlPr>
+              <w:rPr>
+                <w:rFonts w:ascii="Cambria Math" w:eastAsiaTheme="minorEastAsia" w:hAnsi="Cambria Math" w:cstheme="majorBidi"/>
+                <w:i/>
+                <w:sz w:val="24"/>
+                <w:szCs w:val="24"/>
+                <w:shd w:val="clear" w:color="auto" w:fill="FFFFFF"/>
+              </w:rPr>
+            </m:ctrlPr>
+          </m:dPr>
+          <m:e>
+            <m:sSub>
+              <m:sSubPr>
+                <m:ctrlPr>
+                  <w:rPr>
+                    <w:rFonts w:ascii="Cambria Math" w:eastAsiaTheme="minorEastAsia" w:hAnsi="Cambria Math" w:cstheme="majorBidi"/>
+                    <w:i/>
+                    <w:sz w:val="24"/>
+                    <w:szCs w:val="24"/>
+                    <w:shd w:val="clear" w:color="auto" w:fill="FFFFFF"/>
+                  </w:rPr>
+                </m:ctrlPr>
+              </m:sSubPr>
+              <m:e>
+                <m:r>
+                  <w:rPr>
+                    <w:rFonts w:ascii="Cambria Math" w:eastAsiaTheme="minorEastAsia" w:hAnsi="Cambria Math" w:cstheme="majorBidi"/>
+                    <w:sz w:val="24"/>
+                    <w:szCs w:val="24"/>
+                    <w:shd w:val="clear" w:color="auto" w:fill="FFFFFF"/>
+                  </w:rPr>
+                  <m:t>l</m:t>
+                </m:r>
+              </m:e>
+              <m:sub>
+                <m:r>
+                  <w:rPr>
+                    <w:rFonts w:ascii="Cambria Math" w:eastAsiaTheme="minorEastAsia" w:hAnsi="Cambria Math" w:cstheme="majorBidi"/>
+                    <w:sz w:val="24"/>
+                    <w:szCs w:val="24"/>
+                    <w:shd w:val="clear" w:color="auto" w:fill="FFFFFF"/>
+                  </w:rPr>
+                  <m:t>1</m:t>
+                </m:r>
+              </m:sub>
+            </m:sSub>
+            <m:r>
+              <w:rPr>
+                <w:rFonts w:ascii="Cambria Math" w:eastAsiaTheme="minorEastAsia" w:hAnsi="Cambria Math" w:cstheme="majorBidi"/>
+                <w:sz w:val="24"/>
+                <w:szCs w:val="24"/>
+                <w:shd w:val="clear" w:color="auto" w:fill="FFFFFF"/>
+              </w:rPr>
+              <m:t>+</m:t>
+            </m:r>
+            <m:sSub>
+              <m:sSubPr>
+                <m:ctrlPr>
+                  <w:rPr>
+                    <w:rFonts w:ascii="Cambria Math" w:eastAsiaTheme="minorEastAsia" w:hAnsi="Cambria Math" w:cstheme="majorBidi"/>
+                    <w:i/>
+                    <w:sz w:val="24"/>
+                    <w:szCs w:val="24"/>
+                    <w:shd w:val="clear" w:color="auto" w:fill="FFFFFF"/>
+                  </w:rPr>
+                </m:ctrlPr>
+              </m:sSubPr>
+              <m:e>
+                <m:r>
+                  <w:rPr>
+                    <w:rFonts w:ascii="Cambria Math" w:eastAsiaTheme="minorEastAsia" w:hAnsi="Cambria Math" w:cstheme="majorBidi"/>
+                    <w:sz w:val="24"/>
+                    <w:szCs w:val="24"/>
+                    <w:shd w:val="clear" w:color="auto" w:fill="FFFFFF"/>
+                  </w:rPr>
+                  <m:t>l</m:t>
+                </m:r>
+              </m:e>
+              <m:sub>
+                <m:r>
+                  <w:rPr>
+                    <w:rFonts w:ascii="Cambria Math" w:eastAsiaTheme="minorEastAsia" w:hAnsi="Cambria Math" w:cstheme="majorBidi"/>
+                    <w:sz w:val="24"/>
+                    <w:szCs w:val="24"/>
+                    <w:shd w:val="clear" w:color="auto" w:fill="FFFFFF"/>
+                  </w:rPr>
+                  <m:t>2</m:t>
+                </m:r>
+              </m:sub>
+            </m:sSub>
+            <m:r>
+              <w:rPr>
+                <w:rFonts w:ascii="Cambria Math" w:eastAsiaTheme="minorEastAsia" w:hAnsi="Cambria Math" w:cstheme="majorBidi"/>
+                <w:sz w:val="24"/>
+                <w:szCs w:val="24"/>
+                <w:shd w:val="clear" w:color="auto" w:fill="FFFFFF"/>
+              </w:rPr>
+              <m:t xml:space="preserve"> </m:t>
+            </m:r>
+          </m:e>
+        </m:d>
+        <m:sSub>
+          <m:sSubPr>
+            <m:ctrlPr>
+              <w:rPr>
+                <w:rFonts w:ascii="Cambria Math" w:eastAsiaTheme="minorEastAsia" w:hAnsi="Cambria Math" w:cstheme="majorBidi"/>
+                <w:i/>
+                <w:sz w:val="24"/>
+                <w:szCs w:val="24"/>
+                <w:shd w:val="clear" w:color="auto" w:fill="FFFFFF"/>
+              </w:rPr>
+            </m:ctrlPr>
+          </m:sSubPr>
+          <m:e>
+            <m:r>
+              <w:rPr>
+                <w:rFonts w:ascii="Cambria Math" w:eastAsiaTheme="minorEastAsia" w:hAnsi="Cambria Math" w:cstheme="majorBidi"/>
+                <w:sz w:val="24"/>
+                <w:szCs w:val="24"/>
+                <w:shd w:val="clear" w:color="auto" w:fill="FFFFFF"/>
+              </w:rPr>
+              <m:t>l</m:t>
+            </m:r>
+          </m:e>
+          <m:sub>
+            <m:r>
+              <w:rPr>
+                <w:rFonts w:ascii="Cambria Math" w:eastAsiaTheme="minorEastAsia" w:hAnsi="Cambria Math" w:cstheme="majorBidi"/>
+                <w:sz w:val="24"/>
+                <w:szCs w:val="24"/>
+                <w:shd w:val="clear" w:color="auto" w:fill="FFFFFF"/>
+              </w:rPr>
+              <m:t>1</m:t>
+            </m:r>
+          </m:sub>
+        </m:sSub>
+        <m:r>
+          <w:rPr>
+            <w:rFonts w:ascii="Cambria Math" w:eastAsiaTheme="minorEastAsia" w:hAnsi="Cambria Math" w:cstheme="majorBidi"/>
+            <w:sz w:val="24"/>
+            <w:szCs w:val="24"/>
+            <w:shd w:val="clear" w:color="auto" w:fill="FFFFFF"/>
+          </w:rPr>
+          <m:t>∈</m:t>
+        </m:r>
+        <m:sSub>
+          <m:sSubPr>
+            <m:ctrlPr>
+              <w:rPr>
+                <w:rFonts w:ascii="Cambria Math" w:eastAsiaTheme="minorEastAsia" w:hAnsi="Cambria Math" w:cstheme="majorBidi"/>
+                <w:i/>
+                <w:sz w:val="24"/>
+                <w:szCs w:val="24"/>
+                <w:shd w:val="clear" w:color="auto" w:fill="FFFFFF"/>
+              </w:rPr>
+            </m:ctrlPr>
+          </m:sSubPr>
+          <m:e>
+            <m:r>
+              <w:rPr>
+                <w:rFonts w:ascii="Cambria Math" w:eastAsiaTheme="minorEastAsia" w:hAnsi="Cambria Math" w:cstheme="majorBidi"/>
+                <w:sz w:val="24"/>
+                <w:szCs w:val="24"/>
+                <w:shd w:val="clear" w:color="auto" w:fill="FFFFFF"/>
+              </w:rPr>
+              <m:t>L</m:t>
+            </m:r>
+          </m:e>
+          <m:sub>
+            <m:r>
+              <w:rPr>
+                <w:rFonts w:ascii="Cambria Math" w:eastAsiaTheme="minorEastAsia" w:hAnsi="Cambria Math" w:cstheme="majorBidi"/>
+                <w:sz w:val="24"/>
+                <w:szCs w:val="24"/>
+                <w:shd w:val="clear" w:color="auto" w:fill="FFFFFF"/>
+              </w:rPr>
+              <m:t>1</m:t>
+            </m:r>
+          </m:sub>
+        </m:sSub>
+        <m:r>
+          <w:rPr>
+            <w:rFonts w:ascii="Cambria Math" w:eastAsiaTheme="minorEastAsia" w:hAnsi="Cambria Math" w:cstheme="majorBidi"/>
+            <w:sz w:val="24"/>
+            <w:szCs w:val="24"/>
+            <w:shd w:val="clear" w:color="auto" w:fill="FFFFFF"/>
+          </w:rPr>
+          <m:t xml:space="preserve">, </m:t>
+        </m:r>
+        <m:sSub>
+          <m:sSubPr>
+            <m:ctrlPr>
+              <w:rPr>
+                <w:rFonts w:ascii="Cambria Math" w:eastAsiaTheme="minorEastAsia" w:hAnsi="Cambria Math" w:cstheme="majorBidi"/>
+                <w:i/>
+                <w:sz w:val="24"/>
+                <w:szCs w:val="24"/>
+                <w:shd w:val="clear" w:color="auto" w:fill="FFFFFF"/>
+              </w:rPr>
+            </m:ctrlPr>
+          </m:sSubPr>
+          <m:e>
+            <m:r>
+              <w:rPr>
+                <w:rFonts w:ascii="Cambria Math" w:eastAsiaTheme="minorEastAsia" w:hAnsi="Cambria Math" w:cstheme="majorBidi"/>
+                <w:sz w:val="24"/>
+                <w:szCs w:val="24"/>
+                <w:shd w:val="clear" w:color="auto" w:fill="FFFFFF"/>
+              </w:rPr>
+              <m:t>l</m:t>
+            </m:r>
+          </m:e>
+          <m:sub>
+            <m:r>
+              <w:rPr>
+                <w:rFonts w:ascii="Cambria Math" w:eastAsiaTheme="minorEastAsia" w:hAnsi="Cambria Math" w:cstheme="majorBidi"/>
+                <w:sz w:val="24"/>
+                <w:szCs w:val="24"/>
+                <w:shd w:val="clear" w:color="auto" w:fill="FFFFFF"/>
+              </w:rPr>
+              <m:t>2</m:t>
+            </m:r>
+          </m:sub>
+        </m:sSub>
+        <m:r>
+          <w:rPr>
+            <w:rFonts w:ascii="Cambria Math" w:eastAsiaTheme="minorEastAsia" w:hAnsi="Cambria Math" w:cstheme="majorBidi"/>
+            <w:sz w:val="24"/>
+            <w:szCs w:val="24"/>
+            <w:shd w:val="clear" w:color="auto" w:fill="FFFFFF"/>
+          </w:rPr>
+          <m:t>∈</m:t>
+        </m:r>
+        <m:sSub>
+          <m:sSubPr>
+            <m:ctrlPr>
+              <w:rPr>
+                <w:rFonts w:ascii="Cambria Math" w:eastAsiaTheme="minorEastAsia" w:hAnsi="Cambria Math" w:cstheme="majorBidi"/>
+                <w:i/>
+                <w:sz w:val="24"/>
+                <w:szCs w:val="24"/>
+                <w:shd w:val="clear" w:color="auto" w:fill="FFFFFF"/>
+              </w:rPr>
+            </m:ctrlPr>
+          </m:sSubPr>
+          <m:e>
+            <m:r>
+              <w:rPr>
+                <w:rFonts w:ascii="Cambria Math" w:eastAsiaTheme="minorEastAsia" w:hAnsi="Cambria Math" w:cstheme="majorBidi"/>
+                <w:sz w:val="24"/>
+                <w:szCs w:val="24"/>
+                <w:shd w:val="clear" w:color="auto" w:fill="FFFFFF"/>
+              </w:rPr>
+              <m:t>L</m:t>
+            </m:r>
+          </m:e>
+          <m:sub>
+            <m:r>
+              <w:rPr>
+                <w:rFonts w:ascii="Cambria Math" w:eastAsiaTheme="minorEastAsia" w:hAnsi="Cambria Math" w:cstheme="majorBidi"/>
+                <w:sz w:val="24"/>
+                <w:szCs w:val="24"/>
+                <w:shd w:val="clear" w:color="auto" w:fill="FFFFFF"/>
+              </w:rPr>
+              <m:t>2</m:t>
+            </m:r>
+          </m:sub>
+        </m:sSub>
+        <m:r>
+          <w:rPr>
+            <w:rFonts w:ascii="Cambria Math" w:eastAsiaTheme="minorEastAsia" w:hAnsi="Cambria Math" w:cstheme="majorBidi"/>
+            <w:sz w:val="24"/>
+            <w:szCs w:val="24"/>
+            <w:shd w:val="clear" w:color="auto" w:fill="FFFFFF"/>
+          </w:rPr>
+          <m:t>}</m:t>
+        </m:r>
+      </m:oMath>
+    </w:p>
+    <w:p>
+      <w:pPr>
+        <w:pStyle w:val="ListParagraph"/>
+        <w:spacing w:line="360" w:lineRule="auto"/>
+        <w:ind w:left="1800"/>
+        <w:rPr>
+          <w:rFonts w:asciiTheme="majorBidi" w:eastAsiaTheme="minorEastAsia" w:hAnsiTheme="majorBidi" w:cstheme="majorBidi"/>
+          <w:sz w:val="24"/>
+          <w:szCs w:val="24"/>
+          <w:shd w:val="clear" w:color="auto" w:fill="FFFFFF"/>
+        </w:rPr>
+      </w:pPr>
+      <w:r>
+        <w:rPr>
+          <w:rFonts w:asciiTheme="majorBidi" w:eastAsiaTheme="minorEastAsia" w:hAnsiTheme="majorBidi" w:cstheme="majorBidi"/>
+          <w:sz w:val="24"/>
+          <w:szCs w:val="24"/>
+          <w:shd w:val="clear" w:color="auto" w:fill="FFFFFF"/>
+        </w:rPr>
+        <w:t xml:space="preserve">First, lets examine that there exists a plane which is parallel to both lines. (where d=2, this is trivial, when d&gt;2, we can find this plane by getting the perpendicular plane to </w:t>
+      </w:r>
+      <m:oMath>
+        <m:sSub>
+          <m:sSubPr>
+            <m:ctrlPr>
+              <w:rPr>
+                <w:rFonts w:ascii="Cambria Math" w:eastAsiaTheme="minorEastAsia" w:hAnsi="Cambria Math" w:cstheme="majorBidi"/>
+                <w:i/>
+                <w:sz w:val="24"/>
+                <w:szCs w:val="24"/>
+                <w:shd w:val="clear" w:color="auto" w:fill="FFFFFF"/>
+              </w:rPr>
+            </m:ctrlPr>
+          </m:sSubPr>
+          <m:e>
+            <m:r>
+              <w:rPr>
+                <w:rFonts w:ascii="Cambria Math" w:eastAsiaTheme="minorEastAsia" w:hAnsi="Cambria Math" w:cstheme="majorBidi"/>
+                <w:sz w:val="24"/>
+                <w:szCs w:val="24"/>
+                <w:shd w:val="clear" w:color="auto" w:fill="FFFFFF"/>
+              </w:rPr>
+              <m:t>L</m:t>
+            </m:r>
+          </m:e>
+          <m:sub>
+            <m:r>
+              <w:rPr>
+                <w:rFonts w:ascii="Cambria Math" w:eastAsiaTheme="minorEastAsia" w:hAnsi="Cambria Math" w:cstheme="majorBidi"/>
+                <w:sz w:val="24"/>
+                <w:szCs w:val="24"/>
+                <w:shd w:val="clear" w:color="auto" w:fill="FFFFFF"/>
+              </w:rPr>
+              <m:t>1</m:t>
+            </m:r>
+          </m:sub>
+        </m:sSub>
+        <m:r>
+          <w:rPr>
+            <w:rFonts w:ascii="Cambria Math" w:eastAsiaTheme="minorEastAsia" w:hAnsi="Cambria Math" w:cstheme="majorBidi"/>
+            <w:sz w:val="24"/>
+            <w:szCs w:val="24"/>
+            <w:shd w:val="clear" w:color="auto" w:fill="FFFFFF"/>
+          </w:rPr>
+          <m:t>×</m:t>
+        </m:r>
+        <m:sSub>
+          <m:sSubPr>
+            <m:ctrlPr>
+              <w:rPr>
+                <w:rFonts w:ascii="Cambria Math" w:eastAsiaTheme="minorEastAsia" w:hAnsi="Cambria Math" w:cstheme="majorBidi"/>
+                <w:i/>
+                <w:sz w:val="24"/>
+                <w:szCs w:val="24"/>
+                <w:shd w:val="clear" w:color="auto" w:fill="FFFFFF"/>
+              </w:rPr>
+            </m:ctrlPr>
+          </m:sSubPr>
+          <m:e>
+            <m:r>
+              <w:rPr>
+                <w:rFonts w:ascii="Cambria Math" w:eastAsiaTheme="minorEastAsia" w:hAnsi="Cambria Math" w:cstheme="majorBidi"/>
+                <w:sz w:val="24"/>
+                <w:szCs w:val="24"/>
+                <w:shd w:val="clear" w:color="auto" w:fill="FFFFFF"/>
+              </w:rPr>
+              <m:t>L</m:t>
+            </m:r>
+          </m:e>
+          <m:sub>
+            <m:r>
+              <w:rPr>
+                <w:rFonts w:ascii="Cambria Math" w:eastAsiaTheme="minorEastAsia" w:hAnsi="Cambria Math" w:cstheme="majorBidi"/>
+                <w:sz w:val="24"/>
+                <w:szCs w:val="24"/>
+                <w:shd w:val="clear" w:color="auto" w:fill="FFFFFF"/>
+              </w:rPr>
+              <m:t>2</m:t>
+            </m:r>
+          </m:sub>
+        </m:sSub>
+      </m:oMath>
+      <w:r>
+        <w:rPr>
+          <w:rFonts w:asciiTheme="majorBidi" w:eastAsiaTheme="minorEastAsia" w:hAnsiTheme="majorBidi" w:cstheme="majorBidi"/>
+          <w:sz w:val="24"/>
+          <w:szCs w:val="24"/>
+          <w:shd w:val="clear" w:color="auto" w:fill="FFFFFF"/>
+        </w:rPr>
+        <w:t>)</w:t>
+      </w:r>
+      <w:r>
+        <w:rPr>
+          <w:rFonts w:asciiTheme="majorBidi" w:eastAsiaTheme="minorEastAsia" w:hAnsiTheme="majorBidi" w:cstheme="majorBidi"/>
+          <w:sz w:val="24"/>
+          <w:szCs w:val="24"/>
+          <w:shd w:val="clear" w:color="auto" w:fill="FFFFFF"/>
+        </w:rPr>
+        <w:br/>
+        <w:t xml:space="preserve">observation: that </w:t>
+      </w:r>
+      <m:oMath>
+        <m:sSub>
+          <m:sSubPr>
+            <m:ctrlPr>
+              <w:rPr>
+                <w:rFonts w:ascii="Cambria Math" w:eastAsiaTheme="minorEastAsia" w:hAnsi="Cambria Math" w:cstheme="majorBidi"/>
+                <w:i/>
+                <w:sz w:val="24"/>
+                <w:szCs w:val="24"/>
+                <w:shd w:val="clear" w:color="auto" w:fill="FFFFFF"/>
+              </w:rPr>
+            </m:ctrlPr>
+          </m:sSubPr>
+          <m:e>
+            <m:r>
+              <w:rPr>
+                <w:rFonts w:ascii="Cambria Math" w:eastAsiaTheme="minorEastAsia" w:hAnsi="Cambria Math" w:cstheme="majorBidi"/>
+                <w:sz w:val="24"/>
+                <w:szCs w:val="24"/>
+                <w:shd w:val="clear" w:color="auto" w:fill="FFFFFF"/>
+              </w:rPr>
+              <m:t>L</m:t>
+            </m:r>
+          </m:e>
+          <m:sub>
+            <m:r>
+              <w:rPr>
+                <w:rFonts w:ascii="Cambria Math" w:eastAsiaTheme="minorEastAsia" w:hAnsi="Cambria Math" w:cstheme="majorBidi"/>
+                <w:sz w:val="24"/>
+                <w:szCs w:val="24"/>
+                <w:shd w:val="clear" w:color="auto" w:fill="FFFFFF"/>
+              </w:rPr>
+              <m:t>1</m:t>
+            </m:r>
+          </m:sub>
+        </m:sSub>
+        <m:r>
+          <w:rPr>
+            <w:rFonts w:ascii="Cambria Math" w:eastAsiaTheme="minorEastAsia" w:hAnsi="Cambria Math" w:cstheme="majorBidi"/>
+            <w:sz w:val="24"/>
+            <w:szCs w:val="24"/>
+            <w:shd w:val="clear" w:color="auto" w:fill="FFFFFF"/>
+          </w:rPr>
+          <m:t>⨁</m:t>
+        </m:r>
+        <m:sSub>
+          <m:sSubPr>
+            <m:ctrlPr>
+              <w:rPr>
+                <w:rFonts w:ascii="Cambria Math" w:eastAsiaTheme="minorEastAsia" w:hAnsi="Cambria Math" w:cstheme="majorBidi"/>
+                <w:i/>
+                <w:sz w:val="24"/>
+                <w:szCs w:val="24"/>
+                <w:shd w:val="clear" w:color="auto" w:fill="FFFFFF"/>
+              </w:rPr>
+            </m:ctrlPr>
+          </m:sSubPr>
+          <m:e>
+            <m:r>
+              <w:rPr>
+                <w:rFonts w:ascii="Cambria Math" w:eastAsiaTheme="minorEastAsia" w:hAnsi="Cambria Math" w:cstheme="majorBidi"/>
+                <w:sz w:val="24"/>
+                <w:szCs w:val="24"/>
+                <w:shd w:val="clear" w:color="auto" w:fill="FFFFFF"/>
+              </w:rPr>
+              <m:t>L</m:t>
+            </m:r>
+          </m:e>
+          <m:sub>
+            <m:r>
+              <w:rPr>
+                <w:rFonts w:ascii="Cambria Math" w:eastAsiaTheme="minorEastAsia" w:hAnsi="Cambria Math" w:cstheme="majorBidi"/>
+                <w:sz w:val="24"/>
+                <w:szCs w:val="24"/>
+                <w:shd w:val="clear" w:color="auto" w:fill="FFFFFF"/>
+              </w:rPr>
+              <m:t>2</m:t>
+            </m:r>
+          </m:sub>
+        </m:sSub>
+      </m:oMath>
+      <w:r>
+        <w:rPr>
+          <w:rFonts w:asciiTheme="majorBidi" w:eastAsiaTheme="minorEastAsia" w:hAnsiTheme="majorBidi" w:cstheme="majorBidi"/>
+          <w:sz w:val="24"/>
+          <w:szCs w:val="24"/>
+          <w:shd w:val="clear" w:color="auto" w:fill="FFFFFF"/>
+        </w:rPr>
+        <w:t xml:space="preserve"> rests entirely on a plane parallel to both lines.</w:t>
+      </w:r>
+    </w:p>
+    <w:p>
+      <w:pPr>
+        <w:pStyle w:val="ListParagraph"/>
+        <w:spacing w:line="360" w:lineRule="auto"/>
+        <w:ind w:left="1800"/>
+        <w:rPr>
+          <w:rFonts w:asciiTheme="majorBidi" w:eastAsiaTheme="minorEastAsia" w:hAnsiTheme="majorBidi" w:cstheme="majorBidi"/>
+          <w:sz w:val="24"/>
+          <w:szCs w:val="24"/>
+          <w:shd w:val="clear" w:color="auto" w:fill="FFFFFF"/>
+        </w:rPr>
+      </w:pPr>
+      <w:r>
+        <w:rPr>
+          <w:rFonts w:asciiTheme="majorBidi" w:eastAsiaTheme="minorEastAsia" w:hAnsiTheme="majorBidi" w:cstheme="majorBidi"/>
+          <w:sz w:val="24"/>
+          <w:szCs w:val="24"/>
+          <w:shd w:val="clear" w:color="auto" w:fill="FFFFFF"/>
+        </w:rPr>
+        <w:t xml:space="preserve">Proof: </w:t>
+      </w:r>
+      <w:r>
+        <w:rPr>
+          <w:rFonts w:asciiTheme="majorBidi" w:eastAsiaTheme="minorEastAsia" w:hAnsiTheme="majorBidi" w:cstheme="majorBidi"/>
+          <w:sz w:val="24"/>
+          <w:szCs w:val="24"/>
+          <w:shd w:val="clear" w:color="auto" w:fill="FFFFFF"/>
+        </w:rPr>
+        <w:t>lets choose a parallel plane to both lines.</w:t>
+      </w:r>
+      <w:r>
+        <w:rPr>
+          <w:rFonts w:asciiTheme="majorBidi" w:eastAsiaTheme="minorEastAsia" w:hAnsiTheme="majorBidi" w:cstheme="majorBidi"/>
+          <w:sz w:val="24"/>
+          <w:szCs w:val="24"/>
+          <w:shd w:val="clear" w:color="auto" w:fill="FFFFFF"/>
+        </w:rPr>
+        <w:br/>
+      </w:r>
+      <w:r>
+        <w:rPr>
+          <w:rFonts w:asciiTheme="majorBidi" w:eastAsiaTheme="minorEastAsia" w:hAnsiTheme="majorBidi" w:cstheme="majorBidi"/>
+          <w:sz w:val="24"/>
+          <w:szCs w:val="24"/>
+          <w:shd w:val="clear" w:color="auto" w:fill="FFFFFF"/>
+        </w:rPr>
+        <w:t xml:space="preserve">every point </w:t>
+      </w:r>
+      <w:r>
+        <w:rPr>
+          <w:rFonts w:asciiTheme="majorBidi" w:eastAsiaTheme="minorEastAsia" w:hAnsiTheme="majorBidi" w:cstheme="majorBidi"/>
+          <w:sz w:val="24"/>
+          <w:szCs w:val="24"/>
+          <w:shd w:val="clear" w:color="auto" w:fill="FFFFFF"/>
+        </w:rPr>
+        <w:t xml:space="preserve">in </w:t>
+      </w:r>
+      <m:oMath>
+        <m:sSub>
+          <m:sSubPr>
+            <m:ctrlPr>
+              <w:rPr>
+                <w:rFonts w:ascii="Cambria Math" w:eastAsiaTheme="minorEastAsia" w:hAnsi="Cambria Math" w:cstheme="majorBidi"/>
+                <w:i/>
+                <w:sz w:val="24"/>
+                <w:szCs w:val="24"/>
+                <w:shd w:val="clear" w:color="auto" w:fill="FFFFFF"/>
+              </w:rPr>
+            </m:ctrlPr>
+          </m:sSubPr>
+          <m:e>
+            <m:r>
+              <w:rPr>
+                <w:rFonts w:ascii="Cambria Math" w:eastAsiaTheme="minorEastAsia" w:hAnsi="Cambria Math" w:cstheme="majorBidi"/>
+                <w:sz w:val="24"/>
+                <w:szCs w:val="24"/>
+                <w:shd w:val="clear" w:color="auto" w:fill="FFFFFF"/>
+              </w:rPr>
+              <m:t>L</m:t>
+            </m:r>
+          </m:e>
+          <m:sub>
+            <m:r>
+              <w:rPr>
+                <w:rFonts w:ascii="Cambria Math" w:eastAsiaTheme="minorEastAsia" w:hAnsi="Cambria Math" w:cstheme="majorBidi"/>
+                <w:sz w:val="24"/>
+                <w:szCs w:val="24"/>
+                <w:shd w:val="clear" w:color="auto" w:fill="FFFFFF"/>
+              </w:rPr>
+              <m:t>1</m:t>
+            </m:r>
+          </m:sub>
+        </m:sSub>
+      </m:oMath>
+      <w:r>
+        <w:rPr>
+          <w:rFonts w:asciiTheme="majorBidi" w:eastAsiaTheme="minorEastAsia" w:hAnsiTheme="majorBidi" w:cstheme="majorBidi"/>
+          <w:sz w:val="24"/>
+          <w:szCs w:val="24"/>
+          <w:shd w:val="clear" w:color="auto" w:fill="FFFFFF"/>
+        </w:rPr>
+        <w:t xml:space="preserve"> is a set distance </w:t>
+      </w:r>
+      <m:oMath>
+        <m:sSub>
+          <m:sSubPr>
+            <m:ctrlPr>
+              <w:rPr>
+                <w:rFonts w:ascii="Cambria Math" w:eastAsiaTheme="minorEastAsia" w:hAnsi="Cambria Math" w:cstheme="majorBidi"/>
+                <w:i/>
+                <w:sz w:val="24"/>
+                <w:szCs w:val="24"/>
+                <w:shd w:val="clear" w:color="auto" w:fill="FFFFFF"/>
+              </w:rPr>
+            </m:ctrlPr>
+          </m:sSubPr>
+          <m:e>
+            <m:r>
+              <w:rPr>
+                <w:rFonts w:ascii="Cambria Math" w:eastAsiaTheme="minorEastAsia" w:hAnsi="Cambria Math" w:cstheme="majorBidi"/>
+                <w:sz w:val="24"/>
+                <w:szCs w:val="24"/>
+                <w:shd w:val="clear" w:color="auto" w:fill="FFFFFF"/>
+              </w:rPr>
+              <m:t>d</m:t>
+            </m:r>
+          </m:e>
+          <m:sub>
+            <m:r>
+              <w:rPr>
+                <w:rFonts w:ascii="Cambria Math" w:eastAsiaTheme="minorEastAsia" w:hAnsi="Cambria Math" w:cstheme="majorBidi"/>
+                <w:sz w:val="24"/>
+                <w:szCs w:val="24"/>
+                <w:shd w:val="clear" w:color="auto" w:fill="FFFFFF"/>
+              </w:rPr>
+              <m:t>1</m:t>
+            </m:r>
+          </m:sub>
+        </m:sSub>
+      </m:oMath>
+      <w:r>
+        <w:rPr>
+          <w:rFonts w:asciiTheme="majorBidi" w:eastAsiaTheme="minorEastAsia" w:hAnsiTheme="majorBidi" w:cstheme="majorBidi"/>
+          <w:sz w:val="24"/>
+          <w:szCs w:val="24"/>
+          <w:shd w:val="clear" w:color="auto" w:fill="FFFFFF"/>
+        </w:rPr>
+        <w:t xml:space="preserve"> from this plane, likewise every point in </w:t>
+      </w:r>
+      <m:oMath>
+        <m:sSub>
+          <m:sSubPr>
+            <m:ctrlPr>
+              <w:rPr>
+                <w:rFonts w:ascii="Cambria Math" w:eastAsiaTheme="minorEastAsia" w:hAnsi="Cambria Math" w:cstheme="majorBidi"/>
+                <w:i/>
+                <w:sz w:val="24"/>
+                <w:szCs w:val="24"/>
+                <w:shd w:val="clear" w:color="auto" w:fill="FFFFFF"/>
+              </w:rPr>
+            </m:ctrlPr>
+          </m:sSubPr>
+          <m:e>
+            <m:r>
+              <w:rPr>
+                <w:rFonts w:ascii="Cambria Math" w:eastAsiaTheme="minorEastAsia" w:hAnsi="Cambria Math" w:cstheme="majorBidi"/>
+                <w:sz w:val="24"/>
+                <w:szCs w:val="24"/>
+                <w:shd w:val="clear" w:color="auto" w:fill="FFFFFF"/>
+              </w:rPr>
+              <m:t>L</m:t>
+            </m:r>
+          </m:e>
+          <m:sub>
+            <m:r>
+              <w:rPr>
+                <w:rFonts w:ascii="Cambria Math" w:eastAsiaTheme="minorEastAsia" w:hAnsi="Cambria Math" w:cstheme="majorBidi"/>
+                <w:sz w:val="24"/>
+                <w:szCs w:val="24"/>
+                <w:shd w:val="clear" w:color="auto" w:fill="FFFFFF"/>
+              </w:rPr>
+              <m:t>2</m:t>
+            </m:r>
+          </m:sub>
+        </m:sSub>
+      </m:oMath>
+      <w:r>
+        <w:rPr>
+          <w:rFonts w:asciiTheme="majorBidi" w:eastAsiaTheme="minorEastAsia" w:hAnsiTheme="majorBidi" w:cstheme="majorBidi"/>
+          <w:sz w:val="24"/>
+          <w:szCs w:val="24"/>
+          <w:shd w:val="clear" w:color="auto" w:fill="FFFFFF"/>
+        </w:rPr>
+        <w:t xml:space="preserve"> is </w:t>
+      </w:r>
+      <m:oMath>
+        <m:sSub>
+          <m:sSubPr>
+            <m:ctrlPr>
+              <w:rPr>
+                <w:rFonts w:ascii="Cambria Math" w:eastAsiaTheme="minorEastAsia" w:hAnsi="Cambria Math" w:cstheme="majorBidi"/>
+                <w:i/>
+                <w:sz w:val="24"/>
+                <w:szCs w:val="24"/>
+                <w:shd w:val="clear" w:color="auto" w:fill="FFFFFF"/>
+              </w:rPr>
+            </m:ctrlPr>
+          </m:sSubPr>
+          <m:e>
+            <m:r>
+              <w:rPr>
+                <w:rFonts w:ascii="Cambria Math" w:eastAsiaTheme="minorEastAsia" w:hAnsi="Cambria Math" w:cstheme="majorBidi"/>
+                <w:sz w:val="24"/>
+                <w:szCs w:val="24"/>
+                <w:shd w:val="clear" w:color="auto" w:fill="FFFFFF"/>
+              </w:rPr>
+              <m:t>d</m:t>
+            </m:r>
+          </m:e>
+          <m:sub>
+            <m:r>
+              <w:rPr>
+                <w:rFonts w:ascii="Cambria Math" w:eastAsiaTheme="minorEastAsia" w:hAnsi="Cambria Math" w:cstheme="majorBidi"/>
+                <w:sz w:val="24"/>
+                <w:szCs w:val="24"/>
+                <w:shd w:val="clear" w:color="auto" w:fill="FFFFFF"/>
+              </w:rPr>
+              <m:t>2</m:t>
+            </m:r>
+          </m:sub>
+        </m:sSub>
+      </m:oMath>
+      <w:r>
+        <w:rPr>
+          <w:rFonts w:asciiTheme="majorBidi" w:eastAsiaTheme="minorEastAsia" w:hAnsiTheme="majorBidi" w:cstheme="majorBidi"/>
+          <w:sz w:val="24"/>
+          <w:szCs w:val="24"/>
+          <w:shd w:val="clear" w:color="auto" w:fill="FFFFFF"/>
+        </w:rPr>
+        <w:t xml:space="preserve"> distance.</w:t>
+      </w:r>
+      <w:r>
+        <w:rPr>
+          <w:rFonts w:asciiTheme="majorBidi" w:eastAsiaTheme="minorEastAsia" w:hAnsiTheme="majorBidi" w:cstheme="majorBidi"/>
+          <w:sz w:val="24"/>
+          <w:szCs w:val="24"/>
+          <w:shd w:val="clear" w:color="auto" w:fill="FFFFFF"/>
+        </w:rPr>
+        <w:br/>
+        <w:t xml:space="preserve">This means, </w:t>
+      </w:r>
+      <m:oMath>
+        <m:r>
+          <w:rPr>
+            <w:rFonts w:ascii="Cambria Math" w:eastAsiaTheme="minorEastAsia" w:hAnsi="Cambria Math" w:cstheme="majorBidi"/>
+            <w:sz w:val="24"/>
+            <w:szCs w:val="24"/>
+            <w:shd w:val="clear" w:color="auto" w:fill="FFFFFF"/>
+          </w:rPr>
+          <m:t>p∈</m:t>
+        </m:r>
+        <m:sSub>
+          <m:sSubPr>
+            <m:ctrlPr>
+              <w:rPr>
+                <w:rFonts w:ascii="Cambria Math" w:eastAsiaTheme="minorEastAsia" w:hAnsi="Cambria Math" w:cstheme="majorBidi"/>
+                <w:i/>
+                <w:sz w:val="24"/>
+                <w:szCs w:val="24"/>
+                <w:shd w:val="clear" w:color="auto" w:fill="FFFFFF"/>
+              </w:rPr>
+            </m:ctrlPr>
+          </m:sSubPr>
+          <m:e>
+            <m:r>
+              <w:rPr>
+                <w:rFonts w:ascii="Cambria Math" w:eastAsiaTheme="minorEastAsia" w:hAnsi="Cambria Math" w:cstheme="majorBidi"/>
+                <w:sz w:val="24"/>
+                <w:szCs w:val="24"/>
+                <w:shd w:val="clear" w:color="auto" w:fill="FFFFFF"/>
+              </w:rPr>
+              <m:t>L</m:t>
+            </m:r>
+          </m:e>
+          <m:sub>
+            <m:r>
+              <w:rPr>
+                <w:rFonts w:ascii="Cambria Math" w:eastAsiaTheme="minorEastAsia" w:hAnsi="Cambria Math" w:cstheme="majorBidi"/>
+                <w:sz w:val="24"/>
+                <w:szCs w:val="24"/>
+                <w:shd w:val="clear" w:color="auto" w:fill="FFFFFF"/>
+              </w:rPr>
+              <m:t>1</m:t>
+            </m:r>
+          </m:sub>
+        </m:sSub>
+        <m:r>
+          <w:rPr>
+            <w:rFonts w:ascii="Cambria Math" w:eastAsiaTheme="minorEastAsia" w:hAnsi="Cambria Math" w:cstheme="majorBidi"/>
+            <w:sz w:val="24"/>
+            <w:szCs w:val="24"/>
+            <w:shd w:val="clear" w:color="auto" w:fill="FFFFFF"/>
+          </w:rPr>
+          <m:t>⨁</m:t>
+        </m:r>
+        <m:sSub>
+          <m:sSubPr>
+            <m:ctrlPr>
+              <w:rPr>
+                <w:rFonts w:ascii="Cambria Math" w:eastAsiaTheme="minorEastAsia" w:hAnsi="Cambria Math" w:cstheme="majorBidi"/>
+                <w:i/>
+                <w:sz w:val="24"/>
+                <w:szCs w:val="24"/>
+                <w:shd w:val="clear" w:color="auto" w:fill="FFFFFF"/>
+              </w:rPr>
+            </m:ctrlPr>
+          </m:sSubPr>
+          <m:e>
+            <m:r>
+              <w:rPr>
+                <w:rFonts w:ascii="Cambria Math" w:eastAsiaTheme="minorEastAsia" w:hAnsi="Cambria Math" w:cstheme="majorBidi"/>
+                <w:sz w:val="24"/>
+                <w:szCs w:val="24"/>
+                <w:shd w:val="clear" w:color="auto" w:fill="FFFFFF"/>
+              </w:rPr>
+              <m:t>L</m:t>
+            </m:r>
+          </m:e>
+          <m:sub>
+            <m:r>
+              <w:rPr>
+                <w:rFonts w:ascii="Cambria Math" w:eastAsiaTheme="minorEastAsia" w:hAnsi="Cambria Math" w:cstheme="majorBidi"/>
+                <w:sz w:val="24"/>
+                <w:szCs w:val="24"/>
+                <w:shd w:val="clear" w:color="auto" w:fill="FFFFFF"/>
+              </w:rPr>
+              <m:t>2</m:t>
+            </m:r>
+          </m:sub>
+        </m:sSub>
+      </m:oMath>
+      <w:r>
+        <w:rPr>
+          <w:rFonts w:asciiTheme="majorBidi" w:eastAsiaTheme="minorEastAsia" w:hAnsiTheme="majorBidi" w:cstheme="majorBidi"/>
+          <w:sz w:val="24"/>
+          <w:szCs w:val="24"/>
+          <w:shd w:val="clear" w:color="auto" w:fill="FFFFFF"/>
+        </w:rPr>
+        <w:t xml:space="preserve"> is in a set distance </w:t>
+      </w:r>
+      <m:oMath>
+        <m:sSub>
+          <m:sSubPr>
+            <m:ctrlPr>
+              <w:rPr>
+                <w:rFonts w:ascii="Cambria Math" w:eastAsiaTheme="minorEastAsia" w:hAnsi="Cambria Math" w:cstheme="majorBidi"/>
+                <w:i/>
+                <w:sz w:val="24"/>
+                <w:szCs w:val="24"/>
+                <w:shd w:val="clear" w:color="auto" w:fill="FFFFFF"/>
+              </w:rPr>
+            </m:ctrlPr>
+          </m:sSubPr>
+          <m:e>
+            <m:r>
+              <w:rPr>
+                <w:rFonts w:ascii="Cambria Math" w:eastAsiaTheme="minorEastAsia" w:hAnsi="Cambria Math" w:cstheme="majorBidi"/>
+                <w:sz w:val="24"/>
+                <w:szCs w:val="24"/>
+                <w:shd w:val="clear" w:color="auto" w:fill="FFFFFF"/>
+              </w:rPr>
+              <m:t>d</m:t>
+            </m:r>
+          </m:e>
+          <m:sub>
+            <m:r>
+              <w:rPr>
+                <w:rFonts w:ascii="Cambria Math" w:eastAsiaTheme="minorEastAsia" w:hAnsi="Cambria Math" w:cstheme="majorBidi"/>
+                <w:sz w:val="24"/>
+                <w:szCs w:val="24"/>
+                <w:shd w:val="clear" w:color="auto" w:fill="FFFFFF"/>
+              </w:rPr>
+              <m:t>1</m:t>
+            </m:r>
+          </m:sub>
+        </m:sSub>
+        <m:r>
+          <w:rPr>
+            <w:rFonts w:ascii="Cambria Math" w:eastAsiaTheme="minorEastAsia" w:hAnsi="Cambria Math" w:cstheme="majorBidi"/>
+            <w:sz w:val="24"/>
+            <w:szCs w:val="24"/>
+            <w:shd w:val="clear" w:color="auto" w:fill="FFFFFF"/>
+          </w:rPr>
+          <m:t>+</m:t>
+        </m:r>
+        <m:sSub>
+          <m:sSubPr>
+            <m:ctrlPr>
+              <w:rPr>
+                <w:rFonts w:ascii="Cambria Math" w:eastAsiaTheme="minorEastAsia" w:hAnsi="Cambria Math" w:cstheme="majorBidi"/>
+                <w:i/>
+                <w:sz w:val="24"/>
+                <w:szCs w:val="24"/>
+                <w:shd w:val="clear" w:color="auto" w:fill="FFFFFF"/>
+              </w:rPr>
+            </m:ctrlPr>
+          </m:sSubPr>
+          <m:e>
+            <m:r>
+              <w:rPr>
+                <w:rFonts w:ascii="Cambria Math" w:eastAsiaTheme="minorEastAsia" w:hAnsi="Cambria Math" w:cstheme="majorBidi"/>
+                <w:sz w:val="24"/>
+                <w:szCs w:val="24"/>
+                <w:shd w:val="clear" w:color="auto" w:fill="FFFFFF"/>
+              </w:rPr>
+              <m:t>d</m:t>
+            </m:r>
+          </m:e>
+          <m:sub>
+            <m:r>
+              <w:rPr>
+                <w:rFonts w:ascii="Cambria Math" w:eastAsiaTheme="minorEastAsia" w:hAnsi="Cambria Math" w:cstheme="majorBidi"/>
+                <w:sz w:val="24"/>
+                <w:szCs w:val="24"/>
+                <w:shd w:val="clear" w:color="auto" w:fill="FFFFFF"/>
+              </w:rPr>
+              <m:t>2</m:t>
+            </m:r>
+          </m:sub>
+        </m:sSub>
+      </m:oMath>
+      <w:r>
+        <w:rPr>
+          <w:rFonts w:asciiTheme="majorBidi" w:eastAsiaTheme="minorEastAsia" w:hAnsiTheme="majorBidi" w:cstheme="majorBidi"/>
+          <w:sz w:val="24"/>
+          <w:szCs w:val="24"/>
+          <w:shd w:val="clear" w:color="auto" w:fill="FFFFFF"/>
+        </w:rPr>
+        <w:t xml:space="preserve"> from this plane.</w:t>
+      </w:r>
+    </w:p>
+    <w:p>
+      <w:pPr>
+        <w:pStyle w:val="ListParagraph"/>
+        <w:spacing w:line="360" w:lineRule="auto"/>
+        <w:ind w:left="1800"/>
+        <w:rPr>
+          <w:rFonts w:asciiTheme="majorBidi" w:hAnsiTheme="majorBidi" w:cstheme="majorBidi"/>
+        </w:rPr>
+      </w:pPr>
+    </w:p>
+    <w:p>
+      <w:pPr>
+        <w:pStyle w:val="ListParagraph"/>
+        <w:numPr>
+          <w:ilvl w:val="0"/>
+          <w:numId w:val="4"/>
+        </w:numPr>
+        <w:spacing w:line="360" w:lineRule="auto"/>
+        <w:rPr>
+          <w:rFonts w:asciiTheme="majorBidi" w:hAnsiTheme="majorBidi" w:cstheme="majorBidi"/>
+        </w:rPr>
+      </w:pPr>
+      <w:r>
+        <w:rPr>
+          <w:rFonts w:asciiTheme="majorBidi" w:hAnsiTheme="majorBidi" w:cstheme="majorBidi"/>
+          <w:sz w:val="24"/>
+          <w:szCs w:val="24"/>
           <w:shd w:val="clear" w:color="auto" w:fill="FFFFFF"/>
         </w:rPr>
         <w:t>Two</w:t>
@@ -359,7 +1999,6 @@
           <w:rFonts w:asciiTheme="majorBidi" w:hAnsiTheme="majorBidi" w:cstheme="majorBidi"/>
           <w:sz w:val="20"/>
           <w:szCs w:val="20"/>
-          <w:highlight w:val="red"/>
         </w:rPr>
         <w:t xml:space="preserve"> </w:t>
       </w:r>
@@ -368,7 +2007,6 @@
           <w:rFonts w:asciiTheme="majorBidi" w:hAnsiTheme="majorBidi" w:cstheme="majorBidi"/>
           <w:sz w:val="24"/>
           <w:szCs w:val="24"/>
-          <w:highlight w:val="red"/>
           <w:shd w:val="clear" w:color="auto" w:fill="FFFFFF"/>
         </w:rPr>
         <w:t>Disks?</w:t>
@@ -513,19 +2151,7 @@
           <w:u w:val="single"/>
           <w:shd w:val="clear" w:color="auto" w:fill="FFFFFF"/>
         </w:rPr>
-        <w:t>Exact Motion Planning for a Diamond-Shaped Robot</w:t>
-      </w:r>
-      <w:r>
-        <w:rPr>
-          <w:rFonts w:asciiTheme="majorBidi" w:hAnsiTheme="majorBidi" w:cstheme="majorBidi"/>
-          <w:b/>
-          <w:bCs/>
-          <w:sz w:val="36"/>
-          <w:szCs w:val="36"/>
-          <w:u w:val="single"/>
-          <w:shd w:val="clear" w:color="auto" w:fill="FFFFFF"/>
-        </w:rPr>
-        <w:t>:</w:t>
+        <w:t>Exact Motion Planning for a Diamond-Shaped Robot:</w:t>
       </w:r>
     </w:p>
     <w:p>
@@ -860,25 +2486,7 @@
           <w:szCs w:val="24"/>
           <w:shd w:val="clear" w:color="auto" w:fill="FFFFFF"/>
         </w:rPr>
-        <w:t xml:space="preserve">our </w:t>
-      </w:r>
-      <w:r>
-        <w:rPr>
-          <w:rFonts w:asciiTheme="majorBidi" w:hAnsiTheme="majorBidi" w:cstheme="majorBidi"/>
-          <w:sz w:val="24"/>
-          <w:szCs w:val="24"/>
-          <w:shd w:val="clear" w:color="auto" w:fill="FFFFFF"/>
-        </w:rPr>
-        <w:t xml:space="preserve">robot is </w:t>
-      </w:r>
-      <w:r>
-        <w:rPr>
-          <w:rFonts w:asciiTheme="majorBidi" w:hAnsiTheme="majorBidi" w:cstheme="majorBidi"/>
-          <w:sz w:val="24"/>
-          <w:szCs w:val="24"/>
-          <w:shd w:val="clear" w:color="auto" w:fill="FFFFFF"/>
-        </w:rPr>
-        <w:t xml:space="preserve">rotated square-shaped robot </w:t>
+        <w:t xml:space="preserve">our robot is rotated square-shaped robot </w:t>
       </w:r>
       <m:oMath>
         <m:r>
@@ -898,7 +2506,25 @@
           <w:szCs w:val="24"/>
           <w:shd w:val="clear" w:color="auto" w:fill="FFFFFF"/>
         </w:rPr>
-        <w:t xml:space="preserve">. (has </w:t>
+        <w:t>. (</w:t>
+      </w:r>
+      <w:r>
+        <w:rPr>
+          <w:rFonts w:asciiTheme="majorBidi" w:eastAsiaTheme="minorEastAsia" w:hAnsiTheme="majorBidi" w:cstheme="majorBidi"/>
+          <w:sz w:val="24"/>
+          <w:szCs w:val="24"/>
+          <w:shd w:val="clear" w:color="auto" w:fill="FFFFFF"/>
+        </w:rPr>
+        <w:t>a convex polygon with</w:t>
+      </w:r>
+      <w:r>
+        <w:rPr>
+          <w:rFonts w:asciiTheme="majorBidi" w:eastAsiaTheme="minorEastAsia" w:hAnsiTheme="majorBidi" w:cstheme="majorBidi"/>
+          <w:sz w:val="24"/>
+          <w:szCs w:val="24"/>
+          <w:shd w:val="clear" w:color="auto" w:fill="FFFFFF"/>
+        </w:rPr>
+        <w:t xml:space="preserve"> </w:t>
       </w:r>
       <m:oMath>
         <m:r>
@@ -908,16 +2534,7 @@
             <w:szCs w:val="24"/>
             <w:shd w:val="clear" w:color="auto" w:fill="FFFFFF"/>
           </w:rPr>
-          <m:t>m</m:t>
-        </m:r>
-        <m:r>
-          <w:rPr>
-            <w:rFonts w:ascii="Cambria Math" w:eastAsiaTheme="minorEastAsia" w:hAnsi="Cambria Math" w:cstheme="majorBidi"/>
-            <w:sz w:val="24"/>
-            <w:szCs w:val="24"/>
-            <w:shd w:val="clear" w:color="auto" w:fill="FFFFFF"/>
-          </w:rPr>
-          <m:t>=4</m:t>
+          <m:t>m=4</m:t>
         </m:r>
       </m:oMath>
       <w:r>
@@ -999,16 +2616,7 @@
             <w:szCs w:val="24"/>
             <w:shd w:val="clear" w:color="auto" w:fill="FFFFFF"/>
           </w:rPr>
-          <m:t>m=</m:t>
-        </m:r>
-        <m:r>
-          <w:rPr>
-            <w:rFonts w:ascii="Cambria Math" w:hAnsi="Cambria Math" w:cstheme="majorBidi"/>
-            <w:sz w:val="24"/>
-            <w:szCs w:val="24"/>
-            <w:shd w:val="clear" w:color="auto" w:fill="FFFFFF"/>
-          </w:rPr>
-          <m:t>4</m:t>
+          <m:t>m=4</m:t>
         </m:r>
       </m:oMath>
       <w:r>
@@ -1284,7 +2892,25 @@
           <w:szCs w:val="24"/>
           <w:shd w:val="clear" w:color="auto" w:fill="FFFFFF"/>
         </w:rPr>
-        <w:t xml:space="preserve"> and robot coordinates with </w:t>
+        <w:t xml:space="preserve"> and </w:t>
+      </w:r>
+      <w:r>
+        <w:rPr>
+          <w:rFonts w:asciiTheme="majorBidi" w:eastAsiaTheme="minorEastAsia" w:hAnsiTheme="majorBidi" w:cstheme="majorBidi"/>
+          <w:sz w:val="24"/>
+          <w:szCs w:val="24"/>
+          <w:shd w:val="clear" w:color="auto" w:fill="FFFFFF"/>
+        </w:rPr>
+        <w:t xml:space="preserve">the </w:t>
+      </w:r>
+      <w:r>
+        <w:rPr>
+          <w:rFonts w:asciiTheme="majorBidi" w:eastAsiaTheme="minorEastAsia" w:hAnsiTheme="majorBidi" w:cstheme="majorBidi"/>
+          <w:sz w:val="24"/>
+          <w:szCs w:val="24"/>
+          <w:shd w:val="clear" w:color="auto" w:fill="FFFFFF"/>
+        </w:rPr>
+        <w:t xml:space="preserve">robot coordinates with </w:t>
       </w:r>
       <m:oMath>
         <m:r>
@@ -1432,7 +3058,43 @@
           <w:szCs w:val="24"/>
           <w:shd w:val="clear" w:color="auto" w:fill="FFFFFF"/>
         </w:rPr>
-        <w:t xml:space="preserve"> iterations to finish computing the sum.</w:t>
+        <w:t xml:space="preserve"> iterations to finish</w:t>
+      </w:r>
+      <w:r>
+        <w:rPr>
+          <w:rFonts w:asciiTheme="majorBidi" w:eastAsiaTheme="minorEastAsia" w:hAnsiTheme="majorBidi" w:cstheme="majorBidi"/>
+          <w:sz w:val="24"/>
+          <w:szCs w:val="24"/>
+          <w:shd w:val="clear" w:color="auto" w:fill="FFFFFF"/>
+        </w:rPr>
+        <w:t xml:space="preserve"> iterating over the lists in order to</w:t>
+      </w:r>
+      <w:r>
+        <w:rPr>
+          <w:rFonts w:asciiTheme="majorBidi" w:eastAsiaTheme="minorEastAsia" w:hAnsiTheme="majorBidi" w:cstheme="majorBidi"/>
+          <w:sz w:val="24"/>
+          <w:szCs w:val="24"/>
+          <w:shd w:val="clear" w:color="auto" w:fill="FFFFFF"/>
+        </w:rPr>
+        <w:t xml:space="preserve"> comput</w:t>
+      </w:r>
+      <w:r>
+        <w:rPr>
+          <w:rFonts w:asciiTheme="majorBidi" w:eastAsiaTheme="minorEastAsia" w:hAnsiTheme="majorBidi" w:cstheme="majorBidi"/>
+          <w:sz w:val="24"/>
+          <w:szCs w:val="24"/>
+          <w:shd w:val="clear" w:color="auto" w:fill="FFFFFF"/>
+        </w:rPr>
+        <w:t>e</w:t>
+      </w:r>
+      <w:r>
+        <w:rPr>
+          <w:rFonts w:asciiTheme="majorBidi" w:eastAsiaTheme="minorEastAsia" w:hAnsiTheme="majorBidi" w:cstheme="majorBidi"/>
+          <w:sz w:val="24"/>
+          <w:szCs w:val="24"/>
+          <w:shd w:val="clear" w:color="auto" w:fill="FFFFFF"/>
+        </w:rPr>
+        <w:t xml:space="preserve"> the sum.</w:t>
       </w:r>
     </w:p>
     <w:p>
@@ -1471,11 +3133,10 @@
         <w:rPr>
           <w:noProof/>
         </w:rPr>
-        <w:lastRenderedPageBreak/>
         <w:drawing>
-          <wp:inline distT="0" distB="0" distL="0" distR="0" wp14:anchorId="45987DBA" wp14:editId="100A0C63">
-            <wp:extent cx="5852160" cy="4389120"/>
-            <wp:effectExtent l="0" t="0" r="0" b="0"/>
+          <wp:inline distT="0" distB="0" distL="0" distR="0" wp14:anchorId="45987DBA" wp14:editId="67AF5EEF">
+            <wp:extent cx="4158532" cy="3118899"/>
+            <wp:effectExtent l="0" t="0" r="0" b="5715"/>
             <wp:docPr id="992594216" name="Picture 1"/>
             <wp:cNvGraphicFramePr>
               <a:graphicFrameLocks xmlns:a="http://schemas.openxmlformats.org/drawingml/2006/main" noChangeAspect="1"/>
@@ -1505,7 +3166,7 @@
                   <pic:spPr bwMode="auto">
                     <a:xfrm>
                       <a:off x="0" y="0"/>
-                      <a:ext cx="5852160" cy="4389120"/>
+                      <a:ext cx="4176197" cy="3132148"/>
                     </a:xfrm>
                     <a:prstGeom prst="rect">
                       <a:avLst/>
@@ -1528,6 +3189,8 @@
         <w:ind w:left="1224"/>
         <w:rPr>
           <w:rFonts w:asciiTheme="majorBidi" w:hAnsiTheme="majorBidi" w:cstheme="majorBidi"/>
+          <w:sz w:val="24"/>
+          <w:szCs w:val="24"/>
           <w:shd w:val="clear" w:color="auto" w:fill="FFFFFF"/>
         </w:rPr>
       </w:pPr>
@@ -1539,6 +3202,7 @@
           <w:highlight w:val="red"/>
           <w:shd w:val="clear" w:color="auto" w:fill="FFFFFF"/>
         </w:rPr>
+        <w:lastRenderedPageBreak/>
         <w:t>How can non-convex obstacles</w:t>
       </w:r>
       <w:r>
@@ -1559,6 +3223,859 @@
           <w:shd w:val="clear" w:color="auto" w:fill="FFFFFF"/>
         </w:rPr>
         <w:t>affect the results? Why? When? Support your claim with examples.</w:t>
+      </w:r>
+    </w:p>
+    <w:p>
+      <w:pPr>
+        <w:spacing w:line="360" w:lineRule="auto"/>
+        <w:ind w:left="1224"/>
+        <w:rPr>
+          <w:rFonts w:asciiTheme="majorBidi" w:hAnsiTheme="majorBidi" w:cstheme="majorBidi"/>
+          <w:sz w:val="24"/>
+          <w:szCs w:val="24"/>
+          <w:shd w:val="clear" w:color="auto" w:fill="FFFFFF"/>
+        </w:rPr>
+      </w:pPr>
+      <w:r>
+        <w:rPr>
+          <w:rFonts w:asciiTheme="majorBidi" w:hAnsiTheme="majorBidi" w:cstheme="majorBidi"/>
+          <w:sz w:val="24"/>
+          <w:szCs w:val="24"/>
+          <w:shd w:val="clear" w:color="auto" w:fill="FFFFFF"/>
+        </w:rPr>
+        <w:t xml:space="preserve">Taking the Minkowski-sum </w:t>
+      </w:r>
+      <m:oMath>
+        <m:r>
+          <w:rPr>
+            <w:rFonts w:ascii="Cambria Math" w:hAnsi="Cambria Math" w:cstheme="majorBidi"/>
+            <w:sz w:val="24"/>
+            <w:szCs w:val="24"/>
+            <w:shd w:val="clear" w:color="auto" w:fill="FFFFFF"/>
+          </w:rPr>
+          <m:t>P⊕R</m:t>
+        </m:r>
+      </m:oMath>
+      <w:r>
+        <w:rPr>
+          <w:rFonts w:asciiTheme="majorBidi" w:eastAsiaTheme="minorEastAsia" w:hAnsiTheme="majorBidi" w:cstheme="majorBidi"/>
+          <w:sz w:val="24"/>
+          <w:szCs w:val="24"/>
+          <w:shd w:val="clear" w:color="auto" w:fill="FFFFFF"/>
+        </w:rPr>
+        <w:t xml:space="preserve"> </w:t>
+      </w:r>
+      <w:r>
+        <w:rPr>
+          <w:rFonts w:asciiTheme="majorBidi" w:hAnsiTheme="majorBidi" w:cstheme="majorBidi"/>
+          <w:sz w:val="24"/>
+          <w:szCs w:val="24"/>
+          <w:shd w:val="clear" w:color="auto" w:fill="FFFFFF"/>
+        </w:rPr>
+        <w:t xml:space="preserve">of non-convex obstacles first of all raises the complexity of the </w:t>
+      </w:r>
+      <w:r>
+        <w:rPr>
+          <w:rFonts w:asciiTheme="majorBidi" w:hAnsiTheme="majorBidi" w:cstheme="majorBidi"/>
+          <w:sz w:val="24"/>
+          <w:szCs w:val="24"/>
+          <w:shd w:val="clear" w:color="auto" w:fill="FFFFFF"/>
+        </w:rPr>
+        <w:t>resulting shape:</w:t>
+      </w:r>
+    </w:p>
+    <w:p>
+      <w:pPr>
+        <w:spacing w:line="360" w:lineRule="auto"/>
+        <w:ind w:left="1224"/>
+        <w:rPr>
+          <w:rFonts w:asciiTheme="majorBidi" w:hAnsiTheme="majorBidi" w:cstheme="majorBidi"/>
+          <w:sz w:val="24"/>
+          <w:szCs w:val="24"/>
+          <w:shd w:val="clear" w:color="auto" w:fill="FFFFFF"/>
+        </w:rPr>
+      </w:pPr>
+      <m:oMathPara>
+        <m:oMath>
+          <m:d>
+            <m:dPr>
+              <m:begChr m:val="{"/>
+              <m:endChr m:val=""/>
+              <m:ctrlPr>
+                <w:rPr>
+                  <w:rFonts w:ascii="Cambria Math" w:hAnsi="Cambria Math" w:cstheme="majorBidi"/>
+                  <w:i/>
+                  <w:sz w:val="24"/>
+                  <w:szCs w:val="24"/>
+                  <w:shd w:val="clear" w:color="auto" w:fill="FFFFFF"/>
+                </w:rPr>
+              </m:ctrlPr>
+            </m:dPr>
+            <m:e>
+              <m:eqArr>
+                <m:eqArrPr>
+                  <m:ctrlPr>
+                    <w:rPr>
+                      <w:rFonts w:ascii="Cambria Math" w:hAnsi="Cambria Math" w:cstheme="majorBidi"/>
+                      <w:i/>
+                      <w:sz w:val="24"/>
+                      <w:szCs w:val="24"/>
+                      <w:shd w:val="clear" w:color="auto" w:fill="FFFFFF"/>
+                    </w:rPr>
+                  </m:ctrlPr>
+                </m:eqArrPr>
+                <m:e>
+                  <m:m>
+                    <m:mPr>
+                      <m:mcs>
+                        <m:mc>
+                          <m:mcPr>
+                            <m:count m:val="2"/>
+                            <m:mcJc m:val="center"/>
+                          </m:mcPr>
+                        </m:mc>
+                      </m:mcs>
+                      <m:ctrlPr>
+                        <w:rPr>
+                          <w:rFonts w:ascii="Cambria Math" w:hAnsi="Cambria Math" w:cstheme="majorBidi"/>
+                          <w:i/>
+                          <w:sz w:val="24"/>
+                          <w:szCs w:val="24"/>
+                          <w:shd w:val="clear" w:color="auto" w:fill="FFFFFF"/>
+                        </w:rPr>
+                      </m:ctrlPr>
+                    </m:mPr>
+                    <m:mr>
+                      <m:e>
+                        <m:r>
+                          <w:rPr>
+                            <w:rFonts w:ascii="Cambria Math" w:hAnsi="Cambria Math" w:cstheme="majorBidi"/>
+                            <w:sz w:val="24"/>
+                            <w:szCs w:val="24"/>
+                            <w:shd w:val="clear" w:color="auto" w:fill="FFFFFF"/>
+                          </w:rPr>
+                          <m:t>O(</m:t>
+                        </m:r>
+                        <m:r>
+                          <w:rPr>
+                            <w:rFonts w:ascii="Cambria Math" w:hAnsi="Cambria Math" w:cstheme="majorBidi"/>
+                            <w:sz w:val="24"/>
+                            <w:szCs w:val="24"/>
+                            <w:shd w:val="clear" w:color="auto" w:fill="FFFFFF"/>
+                          </w:rPr>
+                          <m:t>n</m:t>
+                        </m:r>
+                        <m:r>
+                          <w:rPr>
+                            <w:rFonts w:ascii="Cambria Math" w:hAnsi="Cambria Math" w:cstheme="majorBidi"/>
+                            <w:sz w:val="24"/>
+                            <w:szCs w:val="24"/>
+                            <w:shd w:val="clear" w:color="auto" w:fill="FFFFFF"/>
+                          </w:rPr>
+                          <m:t>m</m:t>
+                        </m:r>
+                        <m:r>
+                          <w:rPr>
+                            <w:rFonts w:ascii="Cambria Math" w:hAnsi="Cambria Math" w:cstheme="majorBidi"/>
+                            <w:sz w:val="24"/>
+                            <w:szCs w:val="24"/>
+                            <w:shd w:val="clear" w:color="auto" w:fill="FFFFFF"/>
+                          </w:rPr>
+                          <m:t>)</m:t>
+                        </m:r>
+                      </m:e>
+                      <m:e>
+                        <m:r>
+                          <w:rPr>
+                            <w:rFonts w:ascii="Cambria Math" w:hAnsi="Cambria Math" w:cstheme="majorBidi"/>
+                            <w:sz w:val="24"/>
+                            <w:szCs w:val="24"/>
+                            <w:shd w:val="clear" w:color="auto" w:fill="FFFFFF"/>
+                          </w:rPr>
+                          <m:t>P is convex, R is non-convex</m:t>
+                        </m:r>
+                      </m:e>
+                    </m:mr>
+                  </m:m>
+                </m:e>
+                <m:e>
+                  <m:m>
+                    <m:mPr>
+                      <m:mcs>
+                        <m:mc>
+                          <m:mcPr>
+                            <m:count m:val="2"/>
+                            <m:mcJc m:val="center"/>
+                          </m:mcPr>
+                        </m:mc>
+                      </m:mcs>
+                      <m:ctrlPr>
+                        <w:rPr>
+                          <w:rFonts w:ascii="Cambria Math" w:hAnsi="Cambria Math" w:cstheme="majorBidi"/>
+                          <w:i/>
+                          <w:sz w:val="24"/>
+                          <w:szCs w:val="24"/>
+                          <w:shd w:val="clear" w:color="auto" w:fill="FFFFFF"/>
+                        </w:rPr>
+                      </m:ctrlPr>
+                    </m:mPr>
+                    <m:mr>
+                      <m:e>
+                        <m:r>
+                          <w:rPr>
+                            <w:rFonts w:ascii="Cambria Math" w:hAnsi="Cambria Math" w:cstheme="majorBidi"/>
+                            <w:sz w:val="24"/>
+                            <w:szCs w:val="24"/>
+                            <w:shd w:val="clear" w:color="auto" w:fill="FFFFFF"/>
+                          </w:rPr>
+                          <m:t>O</m:t>
+                        </m:r>
+                        <m:d>
+                          <m:dPr>
+                            <m:ctrlPr>
+                              <w:rPr>
+                                <w:rFonts w:ascii="Cambria Math" w:hAnsi="Cambria Math" w:cstheme="majorBidi"/>
+                                <w:i/>
+                                <w:sz w:val="24"/>
+                                <w:szCs w:val="24"/>
+                                <w:shd w:val="clear" w:color="auto" w:fill="FFFFFF"/>
+                              </w:rPr>
+                            </m:ctrlPr>
+                          </m:dPr>
+                          <m:e>
+                            <m:r>
+                              <w:rPr>
+                                <w:rFonts w:ascii="Cambria Math" w:hAnsi="Cambria Math" w:cstheme="majorBidi"/>
+                                <w:sz w:val="24"/>
+                                <w:szCs w:val="24"/>
+                                <w:shd w:val="clear" w:color="auto" w:fill="FFFFFF"/>
+                              </w:rPr>
+                              <m:t>n</m:t>
+                            </m:r>
+                            <m:r>
+                              <w:rPr>
+                                <w:rFonts w:ascii="Cambria Math" w:hAnsi="Cambria Math" w:cstheme="majorBidi"/>
+                                <w:sz w:val="24"/>
+                                <w:szCs w:val="24"/>
+                                <w:shd w:val="clear" w:color="auto" w:fill="FFFFFF"/>
+                              </w:rPr>
+                              <m:t>m</m:t>
+                            </m:r>
+                          </m:e>
+                        </m:d>
+                      </m:e>
+                      <m:e>
+                        <m:r>
+                          <w:rPr>
+                            <w:rFonts w:ascii="Cambria Math" w:hAnsi="Cambria Math" w:cstheme="majorBidi"/>
+                            <w:sz w:val="24"/>
+                            <w:szCs w:val="24"/>
+                            <w:shd w:val="clear" w:color="auto" w:fill="FFFFFF"/>
+                          </w:rPr>
+                          <m:t>R is convex, P is non-convex</m:t>
+                        </m:r>
+                      </m:e>
+                    </m:mr>
+                  </m:m>
+                  <m:ctrlPr>
+                    <w:rPr>
+                      <w:rFonts w:ascii="Cambria Math" w:eastAsia="Cambria Math" w:hAnsi="Cambria Math" w:cs="Cambria Math"/>
+                      <w:i/>
+                      <w:sz w:val="24"/>
+                      <w:szCs w:val="24"/>
+                      <w:shd w:val="clear" w:color="auto" w:fill="FFFFFF"/>
+                    </w:rPr>
+                  </m:ctrlPr>
+                </m:e>
+                <m:e>
+                  <m:m>
+                    <m:mPr>
+                      <m:mcs>
+                        <m:mc>
+                          <m:mcPr>
+                            <m:count m:val="2"/>
+                            <m:mcJc m:val="center"/>
+                          </m:mcPr>
+                        </m:mc>
+                      </m:mcs>
+                      <m:ctrlPr>
+                        <w:rPr>
+                          <w:rFonts w:ascii="Cambria Math" w:eastAsia="Cambria Math" w:hAnsi="Cambria Math" w:cs="Cambria Math"/>
+                          <w:i/>
+                          <w:sz w:val="24"/>
+                          <w:szCs w:val="24"/>
+                          <w:shd w:val="clear" w:color="auto" w:fill="FFFFFF"/>
+                        </w:rPr>
+                      </m:ctrlPr>
+                    </m:mPr>
+                    <m:mr>
+                      <m:e>
+                        <m:r>
+                          <w:rPr>
+                            <w:rFonts w:ascii="Cambria Math" w:eastAsia="Cambria Math" w:hAnsi="Cambria Math" w:cs="Cambria Math"/>
+                            <w:sz w:val="24"/>
+                            <w:szCs w:val="24"/>
+                            <w:shd w:val="clear" w:color="auto" w:fill="FFFFFF"/>
+                          </w:rPr>
+                          <m:t>O(</m:t>
+                        </m:r>
+                        <m:sSup>
+                          <m:sSupPr>
+                            <m:ctrlPr>
+                              <w:rPr>
+                                <w:rFonts w:ascii="Cambria Math" w:eastAsia="Cambria Math" w:hAnsi="Cambria Math" w:cs="Cambria Math"/>
+                                <w:i/>
+                                <w:sz w:val="24"/>
+                                <w:szCs w:val="24"/>
+                                <w:shd w:val="clear" w:color="auto" w:fill="FFFFFF"/>
+                              </w:rPr>
+                            </m:ctrlPr>
+                          </m:sSupPr>
+                          <m:e>
+                            <m:r>
+                              <w:rPr>
+                                <w:rFonts w:ascii="Cambria Math" w:eastAsia="Cambria Math" w:hAnsi="Cambria Math" w:cs="Cambria Math"/>
+                                <w:sz w:val="24"/>
+                                <w:szCs w:val="24"/>
+                                <w:shd w:val="clear" w:color="auto" w:fill="FFFFFF"/>
+                              </w:rPr>
+                              <m:t>n</m:t>
+                            </m:r>
+                          </m:e>
+                          <m:sup>
+                            <m:r>
+                              <w:rPr>
+                                <w:rFonts w:ascii="Cambria Math" w:eastAsia="Cambria Math" w:hAnsi="Cambria Math" w:cs="Cambria Math"/>
+                                <w:sz w:val="24"/>
+                                <w:szCs w:val="24"/>
+                                <w:shd w:val="clear" w:color="auto" w:fill="FFFFFF"/>
+                              </w:rPr>
+                              <m:t>2</m:t>
+                            </m:r>
+                          </m:sup>
+                        </m:sSup>
+                        <m:sSup>
+                          <m:sSupPr>
+                            <m:ctrlPr>
+                              <w:rPr>
+                                <w:rFonts w:ascii="Cambria Math" w:eastAsia="Cambria Math" w:hAnsi="Cambria Math" w:cs="Cambria Math"/>
+                                <w:i/>
+                                <w:sz w:val="24"/>
+                                <w:szCs w:val="24"/>
+                                <w:shd w:val="clear" w:color="auto" w:fill="FFFFFF"/>
+                              </w:rPr>
+                            </m:ctrlPr>
+                          </m:sSupPr>
+                          <m:e>
+                            <m:r>
+                              <w:rPr>
+                                <w:rFonts w:ascii="Cambria Math" w:eastAsia="Cambria Math" w:hAnsi="Cambria Math" w:cs="Cambria Math"/>
+                                <w:sz w:val="24"/>
+                                <w:szCs w:val="24"/>
+                                <w:shd w:val="clear" w:color="auto" w:fill="FFFFFF"/>
+                              </w:rPr>
+                              <m:t>m</m:t>
+                            </m:r>
+                          </m:e>
+                          <m:sup>
+                            <m:r>
+                              <w:rPr>
+                                <w:rFonts w:ascii="Cambria Math" w:eastAsia="Cambria Math" w:hAnsi="Cambria Math" w:cs="Cambria Math"/>
+                                <w:sz w:val="24"/>
+                                <w:szCs w:val="24"/>
+                                <w:shd w:val="clear" w:color="auto" w:fill="FFFFFF"/>
+                              </w:rPr>
+                              <m:t>2</m:t>
+                            </m:r>
+                          </m:sup>
+                        </m:sSup>
+                        <m:r>
+                          <w:rPr>
+                            <w:rFonts w:ascii="Cambria Math" w:eastAsia="Cambria Math" w:hAnsi="Cambria Math" w:cs="Cambria Math"/>
+                            <w:sz w:val="24"/>
+                            <w:szCs w:val="24"/>
+                            <w:shd w:val="clear" w:color="auto" w:fill="FFFFFF"/>
+                          </w:rPr>
+                          <m:t>)</m:t>
+                        </m:r>
+                      </m:e>
+                      <m:e>
+                        <m:r>
+                          <w:rPr>
+                            <w:rFonts w:ascii="Cambria Math" w:eastAsia="Cambria Math" w:hAnsi="Cambria Math" w:cs="Cambria Math"/>
+                            <w:sz w:val="24"/>
+                            <w:szCs w:val="24"/>
+                            <w:shd w:val="clear" w:color="auto" w:fill="FFFFFF"/>
+                          </w:rPr>
+                          <m:t>both P, R are non-convex</m:t>
+                        </m:r>
+                      </m:e>
+                    </m:mr>
+                  </m:m>
+                </m:e>
+              </m:eqArr>
+            </m:e>
+          </m:d>
+        </m:oMath>
+      </m:oMathPara>
+    </w:p>
+    <w:p>
+      <w:pPr>
+        <w:spacing w:line="360" w:lineRule="auto"/>
+        <w:ind w:left="1224"/>
+        <w:rPr>
+          <w:rFonts w:asciiTheme="majorBidi" w:hAnsiTheme="majorBidi" w:cstheme="majorBidi"/>
+          <w:sz w:val="24"/>
+          <w:szCs w:val="24"/>
+          <w:shd w:val="clear" w:color="auto" w:fill="FFFFFF"/>
+        </w:rPr>
+      </w:pPr>
+      <w:r>
+        <w:rPr>
+          <w:rFonts w:asciiTheme="majorBidi" w:hAnsiTheme="majorBidi" w:cstheme="majorBidi"/>
+          <w:sz w:val="24"/>
+          <w:szCs w:val="24"/>
+          <w:shd w:val="clear" w:color="auto" w:fill="FFFFFF"/>
+        </w:rPr>
+        <w:t xml:space="preserve">such that </w:t>
+      </w:r>
+      <m:oMath>
+        <m:r>
+          <w:rPr>
+            <w:rFonts w:ascii="Cambria Math" w:hAnsi="Cambria Math" w:cstheme="majorBidi"/>
+            <w:sz w:val="24"/>
+            <w:szCs w:val="24"/>
+            <w:shd w:val="clear" w:color="auto" w:fill="FFFFFF"/>
+          </w:rPr>
+          <m:t>P has n vertices</m:t>
+        </m:r>
+      </m:oMath>
+      <w:r>
+        <w:rPr>
+          <w:rFonts w:asciiTheme="majorBidi" w:eastAsiaTheme="minorEastAsia" w:hAnsiTheme="majorBidi" w:cstheme="majorBidi"/>
+          <w:sz w:val="24"/>
+          <w:szCs w:val="24"/>
+          <w:shd w:val="clear" w:color="auto" w:fill="FFFFFF"/>
+        </w:rPr>
+        <w:t xml:space="preserve">, </w:t>
+      </w:r>
+      <m:oMath>
+        <m:r>
+          <w:rPr>
+            <w:rFonts w:ascii="Cambria Math" w:eastAsiaTheme="minorEastAsia" w:hAnsi="Cambria Math" w:cstheme="majorBidi"/>
+            <w:sz w:val="24"/>
+            <w:szCs w:val="24"/>
+            <w:shd w:val="clear" w:color="auto" w:fill="FFFFFF"/>
+          </w:rPr>
+          <m:t>R has m vertices</m:t>
+        </m:r>
+      </m:oMath>
+      <w:r>
+        <w:rPr>
+          <w:rFonts w:asciiTheme="majorBidi" w:eastAsiaTheme="minorEastAsia" w:hAnsiTheme="majorBidi" w:cstheme="majorBidi"/>
+          <w:sz w:val="24"/>
+          <w:szCs w:val="24"/>
+          <w:shd w:val="clear" w:color="auto" w:fill="FFFFFF"/>
+        </w:rPr>
+        <w:t>.</w:t>
+      </w:r>
+    </w:p>
+    <w:p>
+      <w:pPr>
+        <w:spacing w:line="360" w:lineRule="auto"/>
+        <w:ind w:left="1224"/>
+        <w:rPr>
+          <w:rFonts w:asciiTheme="majorBidi" w:eastAsiaTheme="minorEastAsia" w:hAnsiTheme="majorBidi" w:cstheme="majorBidi"/>
+          <w:sz w:val="24"/>
+          <w:szCs w:val="24"/>
+          <w:shd w:val="clear" w:color="auto" w:fill="FFFFFF"/>
+        </w:rPr>
+      </w:pPr>
+      <w:r>
+        <w:rPr>
+          <w:rFonts w:asciiTheme="majorBidi" w:eastAsiaTheme="minorEastAsia" w:hAnsiTheme="majorBidi" w:cstheme="majorBidi"/>
+          <w:sz w:val="24"/>
+          <w:szCs w:val="24"/>
+          <w:shd w:val="clear" w:color="auto" w:fill="FFFFFF"/>
+        </w:rPr>
+        <w:t xml:space="preserve">Therefore our current algorithm is incapable of computing the correct </w:t>
+      </w:r>
+      <w:proofErr w:type="spellStart"/>
+      <w:r>
+        <w:rPr>
+          <w:rFonts w:asciiTheme="majorBidi" w:eastAsiaTheme="minorEastAsia" w:hAnsiTheme="majorBidi" w:cstheme="majorBidi"/>
+          <w:sz w:val="24"/>
+          <w:szCs w:val="24"/>
+          <w:shd w:val="clear" w:color="auto" w:fill="FFFFFF"/>
+        </w:rPr>
+        <w:t>minkowski</w:t>
+      </w:r>
+      <w:proofErr w:type="spellEnd"/>
+      <w:r>
+        <w:rPr>
+          <w:rFonts w:asciiTheme="majorBidi" w:eastAsiaTheme="minorEastAsia" w:hAnsiTheme="majorBidi" w:cstheme="majorBidi"/>
+          <w:sz w:val="24"/>
+          <w:szCs w:val="24"/>
+          <w:shd w:val="clear" w:color="auto" w:fill="FFFFFF"/>
+        </w:rPr>
+        <w:t xml:space="preserve">-sum, simply from the complexity standpoint of the loop. </w:t>
+      </w:r>
+    </w:p>
+    <w:p>
+      <w:pPr>
+        <w:spacing w:line="360" w:lineRule="auto"/>
+        <w:ind w:left="1224"/>
+        <w:rPr>
+          <w:rFonts w:asciiTheme="majorBidi" w:eastAsiaTheme="minorEastAsia" w:hAnsiTheme="majorBidi" w:cstheme="majorBidi"/>
+          <w:sz w:val="24"/>
+          <w:szCs w:val="24"/>
+          <w:shd w:val="clear" w:color="auto" w:fill="FFFFFF"/>
+        </w:rPr>
+      </w:pPr>
+      <w:r>
+        <w:rPr>
+          <w:rFonts w:asciiTheme="majorBidi" w:eastAsiaTheme="minorEastAsia" w:hAnsiTheme="majorBidi" w:cstheme="majorBidi"/>
+          <w:sz w:val="24"/>
+          <w:szCs w:val="24"/>
+          <w:shd w:val="clear" w:color="auto" w:fill="FFFFFF"/>
+        </w:rPr>
+        <w:t xml:space="preserve">If we attempt to input </w:t>
+      </w:r>
+      <w:r>
+        <w:rPr>
+          <w:rFonts w:asciiTheme="majorBidi" w:eastAsiaTheme="minorEastAsia" w:hAnsiTheme="majorBidi" w:cstheme="majorBidi"/>
+          <w:sz w:val="24"/>
+          <w:szCs w:val="24"/>
+          <w:shd w:val="clear" w:color="auto" w:fill="FFFFFF"/>
+        </w:rPr>
+        <w:t>non-convex obstacles</w:t>
+      </w:r>
+      <w:r>
+        <w:rPr>
+          <w:rFonts w:asciiTheme="majorBidi" w:eastAsiaTheme="minorEastAsia" w:hAnsiTheme="majorBidi" w:cstheme="majorBidi"/>
+          <w:sz w:val="24"/>
+          <w:szCs w:val="24"/>
+          <w:shd w:val="clear" w:color="auto" w:fill="FFFFFF"/>
+        </w:rPr>
+        <w:t>, it</w:t>
+      </w:r>
+      <w:r>
+        <w:rPr>
+          <w:rFonts w:asciiTheme="majorBidi" w:eastAsiaTheme="minorEastAsia" w:hAnsiTheme="majorBidi" w:cstheme="majorBidi"/>
+          <w:sz w:val="24"/>
+          <w:szCs w:val="24"/>
+          <w:shd w:val="clear" w:color="auto" w:fill="FFFFFF"/>
+        </w:rPr>
+        <w:t xml:space="preserve"> will result in broken shapes</w:t>
+      </w:r>
+      <w:r>
+        <w:rPr>
+          <w:rFonts w:asciiTheme="majorBidi" w:eastAsiaTheme="minorEastAsia" w:hAnsiTheme="majorBidi" w:cstheme="majorBidi"/>
+          <w:sz w:val="24"/>
+          <w:szCs w:val="24"/>
+          <w:shd w:val="clear" w:color="auto" w:fill="FFFFFF"/>
+        </w:rPr>
+        <w:t xml:space="preserve"> in our current algorithm</w:t>
+      </w:r>
+      <w:r>
+        <w:rPr>
+          <w:rFonts w:asciiTheme="majorBidi" w:eastAsiaTheme="minorEastAsia" w:hAnsiTheme="majorBidi" w:cstheme="majorBidi"/>
+          <w:sz w:val="24"/>
+          <w:szCs w:val="24"/>
+          <w:shd w:val="clear" w:color="auto" w:fill="FFFFFF"/>
+        </w:rPr>
+        <w:t>.</w:t>
+      </w:r>
+      <w:r>
+        <w:rPr>
+          <w:rFonts w:asciiTheme="majorBidi" w:eastAsiaTheme="minorEastAsia" w:hAnsiTheme="majorBidi" w:cstheme="majorBidi"/>
+          <w:sz w:val="24"/>
+          <w:szCs w:val="24"/>
+          <w:shd w:val="clear" w:color="auto" w:fill="FFFFFF"/>
+        </w:rPr>
+        <w:t xml:space="preserve"> Our current algorithm doesn’t work with non-convex obstacles because </w:t>
+      </w:r>
+      <w:r>
+        <w:rPr>
+          <w:rFonts w:asciiTheme="majorBidi" w:eastAsiaTheme="minorEastAsia" w:hAnsiTheme="majorBidi" w:cstheme="majorBidi"/>
+          <w:sz w:val="24"/>
+          <w:szCs w:val="24"/>
+          <w:shd w:val="clear" w:color="auto" w:fill="FFFFFF"/>
+        </w:rPr>
+        <w:t>the</w:t>
+      </w:r>
+      <w:r>
+        <w:rPr>
+          <w:rFonts w:asciiTheme="majorBidi" w:eastAsiaTheme="minorEastAsia" w:hAnsiTheme="majorBidi" w:cstheme="majorBidi"/>
+          <w:sz w:val="24"/>
+          <w:szCs w:val="24"/>
+          <w:shd w:val="clear" w:color="auto" w:fill="FFFFFF"/>
+        </w:rPr>
+        <w:t xml:space="preserve"> assum</w:t>
+      </w:r>
+      <w:r>
+        <w:rPr>
+          <w:rFonts w:asciiTheme="majorBidi" w:eastAsiaTheme="minorEastAsia" w:hAnsiTheme="majorBidi" w:cstheme="majorBidi"/>
+          <w:sz w:val="24"/>
+          <w:szCs w:val="24"/>
+          <w:shd w:val="clear" w:color="auto" w:fill="FFFFFF"/>
+        </w:rPr>
+        <w:t>ption</w:t>
+      </w:r>
+      <w:r>
+        <w:rPr>
+          <w:rFonts w:asciiTheme="majorBidi" w:eastAsiaTheme="minorEastAsia" w:hAnsiTheme="majorBidi" w:cstheme="majorBidi"/>
+          <w:sz w:val="24"/>
+          <w:szCs w:val="24"/>
+          <w:shd w:val="clear" w:color="auto" w:fill="FFFFFF"/>
+        </w:rPr>
+        <w:t xml:space="preserve"> that </w:t>
+      </w:r>
+      <w:r>
+        <w:rPr>
+          <w:rFonts w:asciiTheme="majorBidi" w:eastAsiaTheme="minorEastAsia" w:hAnsiTheme="majorBidi" w:cstheme="majorBidi"/>
+          <w:sz w:val="24"/>
+          <w:szCs w:val="24"/>
+          <w:shd w:val="clear" w:color="auto" w:fill="FFFFFF"/>
+        </w:rPr>
+        <w:t>the angle between the positive x-axis and the next line in the polygon is always increasing</w:t>
+      </w:r>
+      <w:r>
+        <w:rPr>
+          <w:rFonts w:asciiTheme="majorBidi" w:eastAsiaTheme="minorEastAsia" w:hAnsiTheme="majorBidi" w:cstheme="majorBidi"/>
+          <w:sz w:val="24"/>
+          <w:szCs w:val="24"/>
+          <w:shd w:val="clear" w:color="auto" w:fill="FFFFFF"/>
+        </w:rPr>
+        <w:t xml:space="preserve"> (w</w:t>
+      </w:r>
+      <w:r>
+        <w:rPr>
+          <w:rFonts w:asciiTheme="majorBidi" w:eastAsiaTheme="minorEastAsia" w:hAnsiTheme="majorBidi" w:cstheme="majorBidi"/>
+          <w:sz w:val="24"/>
+          <w:szCs w:val="24"/>
+          <w:shd w:val="clear" w:color="auto" w:fill="FFFFFF"/>
+        </w:rPr>
+        <w:t>hen we start from the point with the lowest y-coordinate</w:t>
+      </w:r>
+      <w:r>
+        <w:rPr>
+          <w:rFonts w:asciiTheme="majorBidi" w:eastAsiaTheme="minorEastAsia" w:hAnsiTheme="majorBidi" w:cstheme="majorBidi"/>
+          <w:sz w:val="24"/>
+          <w:szCs w:val="24"/>
+          <w:shd w:val="clear" w:color="auto" w:fill="FFFFFF"/>
+        </w:rPr>
+        <w:t>, and we run counter-clockwise on the vertices)</w:t>
+      </w:r>
+      <w:r>
+        <w:rPr>
+          <w:rFonts w:asciiTheme="majorBidi" w:eastAsiaTheme="minorEastAsia" w:hAnsiTheme="majorBidi" w:cstheme="majorBidi"/>
+          <w:sz w:val="24"/>
+          <w:szCs w:val="24"/>
+          <w:shd w:val="clear" w:color="auto" w:fill="FFFFFF"/>
+        </w:rPr>
+        <w:t xml:space="preserve">. </w:t>
+      </w:r>
+      <w:r>
+        <w:rPr>
+          <w:rFonts w:asciiTheme="majorBidi" w:eastAsiaTheme="minorEastAsia" w:hAnsiTheme="majorBidi" w:cstheme="majorBidi"/>
+          <w:sz w:val="24"/>
+          <w:szCs w:val="24"/>
+          <w:shd w:val="clear" w:color="auto" w:fill="FFFFFF"/>
+        </w:rPr>
+        <w:t>However</w:t>
+      </w:r>
+      <w:r>
+        <w:rPr>
+          <w:rFonts w:asciiTheme="majorBidi" w:eastAsiaTheme="minorEastAsia" w:hAnsiTheme="majorBidi" w:cstheme="majorBidi"/>
+          <w:sz w:val="24"/>
+          <w:szCs w:val="24"/>
+          <w:shd w:val="clear" w:color="auto" w:fill="FFFFFF"/>
+        </w:rPr>
+        <w:t>, in concave obstacles this is not true because there could be 2 consecutive lines where the angle decreases between</w:t>
+      </w:r>
+      <w:r>
+        <w:rPr>
+          <w:rFonts w:asciiTheme="majorBidi" w:eastAsiaTheme="minorEastAsia" w:hAnsiTheme="majorBidi" w:cstheme="majorBidi"/>
+          <w:sz w:val="24"/>
+          <w:szCs w:val="24"/>
+          <w:shd w:val="clear" w:color="auto" w:fill="FFFFFF"/>
+        </w:rPr>
+        <w:t xml:space="preserve"> them.</w:t>
+      </w:r>
+    </w:p>
+    <w:p>
+      <w:pPr>
+        <w:spacing w:line="360" w:lineRule="auto"/>
+        <w:ind w:left="1224"/>
+        <w:rPr>
+          <w:rFonts w:asciiTheme="majorBidi" w:eastAsiaTheme="minorEastAsia" w:hAnsiTheme="majorBidi" w:cstheme="majorBidi"/>
+          <w:sz w:val="24"/>
+          <w:szCs w:val="24"/>
+          <w:shd w:val="clear" w:color="auto" w:fill="FFFFFF"/>
+        </w:rPr>
+      </w:pPr>
+      <w:r>
+        <w:rPr>
+          <w:rFonts w:asciiTheme="majorBidi" w:eastAsiaTheme="minorEastAsia" w:hAnsiTheme="majorBidi" w:cstheme="majorBidi"/>
+          <w:sz w:val="24"/>
+          <w:szCs w:val="24"/>
+          <w:shd w:val="clear" w:color="auto" w:fill="FFFFFF"/>
+        </w:rPr>
+        <w:t xml:space="preserve">The resulting </w:t>
+      </w:r>
+      <w:proofErr w:type="spellStart"/>
+      <w:r>
+        <w:rPr>
+          <w:rFonts w:asciiTheme="majorBidi" w:eastAsiaTheme="minorEastAsia" w:hAnsiTheme="majorBidi" w:cstheme="majorBidi"/>
+          <w:sz w:val="24"/>
+          <w:szCs w:val="24"/>
+          <w:shd w:val="clear" w:color="auto" w:fill="FFFFFF"/>
+        </w:rPr>
+        <w:t>minkowski</w:t>
+      </w:r>
+      <w:proofErr w:type="spellEnd"/>
+      <w:r>
+        <w:rPr>
+          <w:rFonts w:asciiTheme="majorBidi" w:eastAsiaTheme="minorEastAsia" w:hAnsiTheme="majorBidi" w:cstheme="majorBidi"/>
+          <w:sz w:val="24"/>
+          <w:szCs w:val="24"/>
+          <w:shd w:val="clear" w:color="auto" w:fill="FFFFFF"/>
+        </w:rPr>
+        <w:t xml:space="preserve"> sum will be incorrect, if while iterating the edges of the robot and the obstacle, the robot needs to ‘return to an edge it has already past’. More precisely, this happens when an obstacle edge which has a larger X-axis angle than an edge of the robot, is followed by an edge that has a less sharp angle than the </w:t>
+      </w:r>
+      <w:r>
+        <w:rPr>
+          <w:rFonts w:asciiTheme="majorBidi" w:eastAsiaTheme="minorEastAsia" w:hAnsiTheme="majorBidi" w:cstheme="majorBidi"/>
+          <w:sz w:val="24"/>
+          <w:szCs w:val="24"/>
+          <w:shd w:val="clear" w:color="auto" w:fill="FFFFFF"/>
+        </w:rPr>
+        <w:lastRenderedPageBreak/>
+        <w:t>robot edge. For instance:</w:t>
+      </w:r>
+      <w:r>
+        <w:rPr>
+          <w:rFonts w:asciiTheme="majorBidi" w:eastAsiaTheme="minorEastAsia" w:hAnsiTheme="majorBidi" w:cstheme="majorBidi"/>
+          <w:sz w:val="24"/>
+          <w:szCs w:val="24"/>
+          <w:shd w:val="clear" w:color="auto" w:fill="FFFFFF"/>
+        </w:rPr>
+        <w:br/>
+      </w:r>
+      <w:r>
+        <w:rPr>
+          <w:noProof/>
+        </w:rPr>
+        <w:drawing>
+          <wp:inline distT="0" distB="0" distL="0" distR="0" wp14:anchorId="2470FC35" wp14:editId="1C8C22ED">
+            <wp:extent cx="4460682" cy="3345512"/>
+            <wp:effectExtent l="0" t="0" r="0" b="7620"/>
+            <wp:docPr id="2049426259" name="Picture 1"/>
+            <wp:cNvGraphicFramePr>
+              <a:graphicFrameLocks xmlns:a="http://schemas.openxmlformats.org/drawingml/2006/main" noChangeAspect="1"/>
+            </wp:cNvGraphicFramePr>
+            <a:graphic xmlns:a="http://schemas.openxmlformats.org/drawingml/2006/main">
+              <a:graphicData uri="http://schemas.openxmlformats.org/drawingml/2006/picture">
+                <pic:pic xmlns:pic="http://schemas.openxmlformats.org/drawingml/2006/picture">
+                  <pic:nvPicPr>
+                    <pic:cNvPr id="0" name="Picture 1"/>
+                    <pic:cNvPicPr>
+                      <a:picLocks noChangeAspect="1" noChangeArrowheads="1"/>
+                    </pic:cNvPicPr>
+                  </pic:nvPicPr>
+                  <pic:blipFill>
+                    <a:blip r:embed="rId6">
+                      <a:extLst>
+                        <a:ext uri="{28A0092B-C50C-407E-A947-70E740481C1C}">
+                          <a14:useLocalDpi xmlns:a14="http://schemas.microsoft.com/office/drawing/2010/main" val="0"/>
+                        </a:ext>
+                      </a:extLst>
+                    </a:blip>
+                    <a:srcRect/>
+                    <a:stretch>
+                      <a:fillRect/>
+                    </a:stretch>
+                  </pic:blipFill>
+                  <pic:spPr bwMode="auto">
+                    <a:xfrm>
+                      <a:off x="0" y="0"/>
+                      <a:ext cx="4477356" cy="3358017"/>
+                    </a:xfrm>
+                    <a:prstGeom prst="rect">
+                      <a:avLst/>
+                    </a:prstGeom>
+                    <a:noFill/>
+                    <a:ln>
+                      <a:noFill/>
+                    </a:ln>
+                  </pic:spPr>
+                </pic:pic>
+              </a:graphicData>
+            </a:graphic>
+          </wp:inline>
+        </w:drawing>
+      </w:r>
+    </w:p>
+    <w:p>
+      <w:pPr>
+        <w:spacing w:line="360" w:lineRule="auto"/>
+        <w:ind w:left="1224"/>
+        <w:rPr>
+          <w:rFonts w:asciiTheme="majorBidi" w:eastAsiaTheme="minorEastAsia" w:hAnsiTheme="majorBidi" w:cstheme="majorBidi"/>
+          <w:sz w:val="24"/>
+          <w:szCs w:val="24"/>
+          <w:shd w:val="clear" w:color="auto" w:fill="FFFFFF"/>
+        </w:rPr>
+      </w:pPr>
+      <w:r>
+        <w:rPr>
+          <w:rFonts w:asciiTheme="majorBidi" w:eastAsiaTheme="minorEastAsia" w:hAnsiTheme="majorBidi" w:cstheme="majorBidi"/>
+          <w:sz w:val="24"/>
+          <w:szCs w:val="24"/>
+          <w:shd w:val="clear" w:color="auto" w:fill="FFFFFF"/>
+        </w:rPr>
+        <w:t>In the right concave obstacle, our algorithm runs from an edge with a sharper angle (90 deg) than the robots (45 deg), to a less sharp one(30 deg).</w:t>
+      </w:r>
+      <w:r>
+        <w:rPr>
+          <w:rFonts w:asciiTheme="majorBidi" w:eastAsiaTheme="minorEastAsia" w:hAnsiTheme="majorBidi" w:cstheme="majorBidi"/>
+          <w:sz w:val="24"/>
+          <w:szCs w:val="24"/>
+          <w:shd w:val="clear" w:color="auto" w:fill="FFFFFF"/>
+        </w:rPr>
+        <w:br/>
+        <w:t>if we place the robot in a seemingly free configuration, we erroneously get a collision.</w:t>
+      </w:r>
+      <w:r>
+        <w:rPr>
+          <w:rFonts w:asciiTheme="majorBidi" w:eastAsiaTheme="minorEastAsia" w:hAnsiTheme="majorBidi" w:cstheme="majorBidi"/>
+          <w:sz w:val="24"/>
+          <w:szCs w:val="24"/>
+          <w:shd w:val="clear" w:color="auto" w:fill="FFFFFF"/>
+        </w:rPr>
+        <w:br/>
+        <w:t xml:space="preserve">In the left example, the algorithm would run from the second edge (90 deg) to the third one (65 deg). Although this object is concave, the </w:t>
+      </w:r>
+      <w:proofErr w:type="spellStart"/>
+      <w:r>
+        <w:rPr>
+          <w:rFonts w:asciiTheme="majorBidi" w:eastAsiaTheme="minorEastAsia" w:hAnsiTheme="majorBidi" w:cstheme="majorBidi"/>
+          <w:sz w:val="24"/>
+          <w:szCs w:val="24"/>
+          <w:shd w:val="clear" w:color="auto" w:fill="FFFFFF"/>
+        </w:rPr>
+        <w:t>minkowski</w:t>
+      </w:r>
+      <w:proofErr w:type="spellEnd"/>
+      <w:r>
+        <w:rPr>
+          <w:rFonts w:asciiTheme="majorBidi" w:eastAsiaTheme="minorEastAsia" w:hAnsiTheme="majorBidi" w:cstheme="majorBidi"/>
+          <w:sz w:val="24"/>
+          <w:szCs w:val="24"/>
+          <w:shd w:val="clear" w:color="auto" w:fill="FFFFFF"/>
+        </w:rPr>
+        <w:t xml:space="preserve"> sum we’ve calculated for it is still correct!</w:t>
       </w:r>
     </w:p>
     <w:p>
@@ -1588,19 +4105,7 @@
           <w:u w:val="single"/>
           <w:shd w:val="clear" w:color="auto" w:fill="FFFFFF"/>
         </w:rPr>
-        <w:t>Preprocessing phase (2)—building the visibility diagram</w:t>
-      </w:r>
-      <w:r>
-        <w:rPr>
-          <w:rFonts w:asciiTheme="majorBidi" w:hAnsiTheme="majorBidi" w:cstheme="majorBidi"/>
-          <w:b/>
-          <w:bCs/>
-          <w:sz w:val="28"/>
-          <w:szCs w:val="28"/>
-          <w:u w:val="single"/>
-          <w:shd w:val="clear" w:color="auto" w:fill="FFFFFF"/>
-        </w:rPr>
-        <w:t>:</w:t>
+        <w:t>Preprocessing phase (2)—building the visibility diagram:</w:t>
       </w:r>
     </w:p>
     <w:p>
@@ -1879,7 +4384,17 @@
           <w:szCs w:val="24"/>
           <w:shd w:val="clear" w:color="auto" w:fill="FFFFFF"/>
         </w:rPr>
-        <w:t xml:space="preserve"> because we have a nested for loop where we check for every 2 vertices whether they are visible from each other or not. </w:t>
+        <w:t xml:space="preserve"> because we have a nested for loop where we check for every 2 </w:t>
+      </w:r>
+      <w:r>
+        <w:rPr>
+          <w:rFonts w:asciiTheme="majorBidi" w:eastAsiaTheme="minorEastAsia" w:hAnsiTheme="majorBidi" w:cstheme="majorBidi"/>
+          <w:sz w:val="24"/>
+          <w:szCs w:val="24"/>
+          <w:shd w:val="clear" w:color="auto" w:fill="FFFFFF"/>
+        </w:rPr>
+        <w:lastRenderedPageBreak/>
+        <w:t xml:space="preserve">vertices whether they are visible from each other or not. </w:t>
       </w:r>
       <w:r>
         <w:rPr>
@@ -2087,26 +4602,26 @@
           <w:szCs w:val="24"/>
           <w:shd w:val="clear" w:color="auto" w:fill="FFFFFF"/>
         </w:rPr>
-        <w:t xml:space="preserve"> because for every vertex it could be </w:t>
-      </w:r>
-      <w:r>
-        <w:rPr>
-          <w:rFonts w:asciiTheme="majorBidi" w:eastAsiaTheme="minorEastAsia" w:hAnsiTheme="majorBidi" w:cstheme="majorBidi"/>
-          <w:sz w:val="24"/>
-          <w:szCs w:val="24"/>
-          <w:shd w:val="clear" w:color="auto" w:fill="FFFFFF"/>
-        </w:rPr>
-        <w:lastRenderedPageBreak/>
-        <w:t>connected to any other vertex</w:t>
-      </w:r>
-      <w:r>
-        <w:rPr>
-          <w:rFonts w:asciiTheme="majorBidi" w:eastAsiaTheme="minorEastAsia" w:hAnsiTheme="majorBidi" w:cstheme="majorBidi"/>
-          <w:sz w:val="24"/>
-          <w:szCs w:val="24"/>
-          <w:shd w:val="clear" w:color="auto" w:fill="FFFFFF"/>
-        </w:rPr>
-        <w:t xml:space="preserve">, and to check visibility requires </w:t>
+        <w:t xml:space="preserve"> because for every vertex it could be connected to any other vertex</w:t>
+      </w:r>
+      <w:r>
+        <w:rPr>
+          <w:rFonts w:asciiTheme="majorBidi" w:eastAsiaTheme="minorEastAsia" w:hAnsiTheme="majorBidi" w:cstheme="majorBidi"/>
+          <w:sz w:val="24"/>
+          <w:szCs w:val="24"/>
+          <w:shd w:val="clear" w:color="auto" w:fill="FFFFFF"/>
+        </w:rPr>
+        <w:t xml:space="preserve">, </w:t>
+      </w:r>
+      <w:r>
+        <w:rPr>
+          <w:rFonts w:asciiTheme="majorBidi" w:eastAsiaTheme="minorEastAsia" w:hAnsiTheme="majorBidi" w:cstheme="majorBidi"/>
+          <w:sz w:val="24"/>
+          <w:szCs w:val="24"/>
+          <w:highlight w:val="yellow"/>
+          <w:shd w:val="clear" w:color="auto" w:fill="FFFFFF"/>
+        </w:rPr>
+        <w:t xml:space="preserve">and to check visibility requires </w:t>
       </w:r>
       <m:oMath>
         <m:r>
@@ -2114,6 +4629,7 @@
             <w:rFonts w:ascii="Cambria Math" w:eastAsiaTheme="minorEastAsia" w:hAnsi="Cambria Math" w:cstheme="majorBidi"/>
             <w:sz w:val="24"/>
             <w:szCs w:val="24"/>
+            <w:highlight w:val="yellow"/>
             <w:shd w:val="clear" w:color="auto" w:fill="FFFFFF"/>
           </w:rPr>
           <m:t>O</m:t>
@@ -2126,6 +4642,7 @@
                 <w:i/>
                 <w:sz w:val="24"/>
                 <w:szCs w:val="24"/>
+                <w:highlight w:val="yellow"/>
                 <w:shd w:val="clear" w:color="auto" w:fill="FFFFFF"/>
               </w:rPr>
             </m:ctrlPr>
@@ -2136,6 +4653,7 @@
                 <w:rFonts w:ascii="Cambria Math" w:eastAsiaTheme="minorEastAsia" w:hAnsi="Cambria Math" w:cstheme="majorBidi"/>
                 <w:sz w:val="24"/>
                 <w:szCs w:val="24"/>
+                <w:highlight w:val="yellow"/>
                 <w:shd w:val="clear" w:color="auto" w:fill="FFFFFF"/>
               </w:rPr>
               <m:t>n</m:t>
@@ -2148,6 +4666,7 @@
           <w:rFonts w:asciiTheme="majorBidi" w:eastAsiaTheme="minorEastAsia" w:hAnsiTheme="majorBidi" w:cstheme="majorBidi"/>
           <w:sz w:val="24"/>
           <w:szCs w:val="24"/>
+          <w:highlight w:val="yellow"/>
           <w:shd w:val="clear" w:color="auto" w:fill="FFFFFF"/>
         </w:rPr>
         <w:t xml:space="preserve"> time in our implementation because we need to check whether the line segment connecting </w:t>
@@ -2161,6 +4680,7 @@
                 <w:i/>
                 <w:sz w:val="24"/>
                 <w:szCs w:val="24"/>
+                <w:highlight w:val="yellow"/>
                 <w:shd w:val="clear" w:color="auto" w:fill="FFFFFF"/>
               </w:rPr>
             </m:ctrlPr>
@@ -2171,6 +4691,7 @@
                 <w:rFonts w:ascii="Cambria Math" w:eastAsiaTheme="minorEastAsia" w:hAnsi="Cambria Math" w:cstheme="majorBidi"/>
                 <w:sz w:val="24"/>
                 <w:szCs w:val="24"/>
+                <w:highlight w:val="yellow"/>
                 <w:shd w:val="clear" w:color="auto" w:fill="FFFFFF"/>
               </w:rPr>
               <m:t>v</m:t>
@@ -2182,6 +4703,7 @@
                 <w:rFonts w:ascii="Cambria Math" w:eastAsiaTheme="minorEastAsia" w:hAnsi="Cambria Math" w:cstheme="majorBidi"/>
                 <w:sz w:val="24"/>
                 <w:szCs w:val="24"/>
+                <w:highlight w:val="yellow"/>
                 <w:shd w:val="clear" w:color="auto" w:fill="FFFFFF"/>
               </w:rPr>
               <m:t>i</m:t>
@@ -2193,6 +4715,7 @@
             <w:rFonts w:ascii="Cambria Math" w:eastAsiaTheme="minorEastAsia" w:hAnsi="Cambria Math" w:cstheme="majorBidi"/>
             <w:sz w:val="24"/>
             <w:szCs w:val="24"/>
+            <w:highlight w:val="yellow"/>
             <w:shd w:val="clear" w:color="auto" w:fill="FFFFFF"/>
           </w:rPr>
           <m:t xml:space="preserve"> to </m:t>
@@ -2205,6 +4728,7 @@
                 <w:i/>
                 <w:sz w:val="24"/>
                 <w:szCs w:val="24"/>
+                <w:highlight w:val="yellow"/>
                 <w:shd w:val="clear" w:color="auto" w:fill="FFFFFF"/>
               </w:rPr>
             </m:ctrlPr>
@@ -2215,6 +4739,7 @@
                 <w:rFonts w:ascii="Cambria Math" w:eastAsiaTheme="minorEastAsia" w:hAnsi="Cambria Math" w:cstheme="majorBidi"/>
                 <w:sz w:val="24"/>
                 <w:szCs w:val="24"/>
+                <w:highlight w:val="yellow"/>
                 <w:shd w:val="clear" w:color="auto" w:fill="FFFFFF"/>
               </w:rPr>
               <m:t>v</m:t>
@@ -2226,6 +4751,7 @@
                 <w:rFonts w:ascii="Cambria Math" w:eastAsiaTheme="minorEastAsia" w:hAnsi="Cambria Math" w:cstheme="majorBidi"/>
                 <w:sz w:val="24"/>
                 <w:szCs w:val="24"/>
+                <w:highlight w:val="yellow"/>
                 <w:shd w:val="clear" w:color="auto" w:fill="FFFFFF"/>
               </w:rPr>
               <m:t>j</m:t>
@@ -2238,6 +4764,7 @@
           <w:rFonts w:asciiTheme="majorBidi" w:eastAsiaTheme="minorEastAsia" w:hAnsiTheme="majorBidi" w:cstheme="majorBidi"/>
           <w:sz w:val="24"/>
           <w:szCs w:val="24"/>
+          <w:highlight w:val="yellow"/>
           <w:shd w:val="clear" w:color="auto" w:fill="FFFFFF"/>
         </w:rPr>
         <w:t xml:space="preserve"> intersect</w:t>
@@ -2247,6 +4774,7 @@
           <w:rFonts w:asciiTheme="majorBidi" w:eastAsiaTheme="minorEastAsia" w:hAnsiTheme="majorBidi" w:cstheme="majorBidi"/>
           <w:sz w:val="24"/>
           <w:szCs w:val="24"/>
+          <w:highlight w:val="yellow"/>
           <w:shd w:val="clear" w:color="auto" w:fill="FFFFFF"/>
         </w:rPr>
         <w:t>s</w:t>
@@ -2256,15 +4784,47 @@
           <w:rFonts w:asciiTheme="majorBidi" w:eastAsiaTheme="minorEastAsia" w:hAnsiTheme="majorBidi" w:cstheme="majorBidi"/>
           <w:sz w:val="24"/>
           <w:szCs w:val="24"/>
-          <w:shd w:val="clear" w:color="auto" w:fill="FFFFFF"/>
-        </w:rPr>
-        <w:t xml:space="preserve"> any obstacle or not</w:t>
-      </w:r>
-      <w:r>
-        <w:rPr>
-          <w:rFonts w:asciiTheme="majorBidi" w:eastAsiaTheme="minorEastAsia" w:hAnsiTheme="majorBidi" w:cstheme="majorBidi"/>
-          <w:sz w:val="24"/>
-          <w:szCs w:val="24"/>
+          <w:highlight w:val="yellow"/>
+          <w:shd w:val="clear" w:color="auto" w:fill="FFFFFF"/>
+        </w:rPr>
+        <w:t xml:space="preserve"> any </w:t>
+      </w:r>
+      <w:r>
+        <w:rPr>
+          <w:rFonts w:asciiTheme="majorBidi" w:eastAsiaTheme="minorEastAsia" w:hAnsiTheme="majorBidi" w:cstheme="majorBidi"/>
+          <w:sz w:val="24"/>
+          <w:szCs w:val="24"/>
+          <w:highlight w:val="yellow"/>
+          <w:shd w:val="clear" w:color="auto" w:fill="FFFFFF"/>
+        </w:rPr>
+        <w:t xml:space="preserve">of the </w:t>
+      </w:r>
+      <w:r>
+        <w:rPr>
+          <w:rFonts w:asciiTheme="majorBidi" w:eastAsiaTheme="minorEastAsia" w:hAnsiTheme="majorBidi" w:cstheme="majorBidi"/>
+          <w:sz w:val="24"/>
+          <w:szCs w:val="24"/>
+          <w:highlight w:val="yellow"/>
+          <w:shd w:val="clear" w:color="auto" w:fill="FFFFFF"/>
+        </w:rPr>
+        <w:t>obstacle</w:t>
+      </w:r>
+      <w:r>
+        <w:rPr>
+          <w:rFonts w:asciiTheme="majorBidi" w:eastAsiaTheme="minorEastAsia" w:hAnsiTheme="majorBidi" w:cstheme="majorBidi"/>
+          <w:sz w:val="24"/>
+          <w:szCs w:val="24"/>
+          <w:highlight w:val="yellow"/>
+          <w:shd w:val="clear" w:color="auto" w:fill="FFFFFF"/>
+        </w:rPr>
+        <w:t>s</w:t>
+      </w:r>
+      <w:r>
+        <w:rPr>
+          <w:rFonts w:asciiTheme="majorBidi" w:eastAsiaTheme="minorEastAsia" w:hAnsiTheme="majorBidi" w:cstheme="majorBidi"/>
+          <w:sz w:val="24"/>
+          <w:szCs w:val="24"/>
+          <w:highlight w:val="yellow"/>
           <w:shd w:val="clear" w:color="auto" w:fill="FFFFFF"/>
         </w:rPr>
         <w:t xml:space="preserve">, therefore because we perform an operation that requires </w:t>
@@ -2275,6 +4835,7 @@
             <w:rFonts w:ascii="Cambria Math" w:eastAsiaTheme="minorEastAsia" w:hAnsi="Cambria Math" w:cstheme="majorBidi"/>
             <w:sz w:val="24"/>
             <w:szCs w:val="24"/>
+            <w:highlight w:val="yellow"/>
             <w:shd w:val="clear" w:color="auto" w:fill="FFFFFF"/>
           </w:rPr>
           <m:t>O(n)</m:t>
@@ -2285,6 +4846,7 @@
           <w:rFonts w:asciiTheme="majorBidi" w:eastAsiaTheme="minorEastAsia" w:hAnsiTheme="majorBidi" w:cstheme="majorBidi"/>
           <w:sz w:val="24"/>
           <w:szCs w:val="24"/>
+          <w:highlight w:val="yellow"/>
           <w:shd w:val="clear" w:color="auto" w:fill="FFFFFF"/>
         </w:rPr>
         <w:t xml:space="preserve"> computation time</w:t>
@@ -2294,9 +4856,30 @@
           <w:rFonts w:asciiTheme="majorBidi" w:eastAsiaTheme="minorEastAsia" w:hAnsiTheme="majorBidi" w:cstheme="majorBidi"/>
           <w:sz w:val="24"/>
           <w:szCs w:val="24"/>
-          <w:shd w:val="clear" w:color="auto" w:fill="FFFFFF"/>
-        </w:rPr>
-        <w:t xml:space="preserve"> such that it iterates over all the obstacles and determines whether the line segment connecting </w:t>
+          <w:highlight w:val="yellow"/>
+          <w:shd w:val="clear" w:color="auto" w:fill="FFFFFF"/>
+        </w:rPr>
+        <w:t xml:space="preserve"> </w:t>
+      </w:r>
+      <w:r>
+        <w:rPr>
+          <w:rFonts w:asciiTheme="majorBidi" w:eastAsiaTheme="minorEastAsia" w:hAnsiTheme="majorBidi" w:cstheme="majorBidi"/>
+          <w:sz w:val="24"/>
+          <w:szCs w:val="24"/>
+          <w:highlight w:val="yellow"/>
+          <w:shd w:val="clear" w:color="auto" w:fill="FFFFFF"/>
+        </w:rPr>
+        <w:t>because we</w:t>
+      </w:r>
+      <w:r>
+        <w:rPr>
+          <w:rFonts w:asciiTheme="majorBidi" w:eastAsiaTheme="minorEastAsia" w:hAnsiTheme="majorBidi" w:cstheme="majorBidi"/>
+          <w:sz w:val="24"/>
+          <w:szCs w:val="24"/>
+          <w:highlight w:val="yellow"/>
+          <w:shd w:val="clear" w:color="auto" w:fill="FFFFFF"/>
+        </w:rPr>
+        <w:t xml:space="preserve"> iterate over all the obstacles and determine whether the line segment connecting </w:t>
       </w:r>
       <m:oMath>
         <m:sSub>
@@ -2307,6 +4890,7 @@
                 <w:i/>
                 <w:sz w:val="24"/>
                 <w:szCs w:val="24"/>
+                <w:highlight w:val="yellow"/>
                 <w:shd w:val="clear" w:color="auto" w:fill="FFFFFF"/>
               </w:rPr>
             </m:ctrlPr>
@@ -2317,6 +4901,7 @@
                 <w:rFonts w:ascii="Cambria Math" w:eastAsiaTheme="minorEastAsia" w:hAnsi="Cambria Math" w:cstheme="majorBidi"/>
                 <w:sz w:val="24"/>
                 <w:szCs w:val="24"/>
+                <w:highlight w:val="yellow"/>
                 <w:shd w:val="clear" w:color="auto" w:fill="FFFFFF"/>
               </w:rPr>
               <m:t>v</m:t>
@@ -2328,6 +4913,7 @@
                 <w:rFonts w:ascii="Cambria Math" w:eastAsiaTheme="minorEastAsia" w:hAnsi="Cambria Math" w:cstheme="majorBidi"/>
                 <w:sz w:val="24"/>
                 <w:szCs w:val="24"/>
+                <w:highlight w:val="yellow"/>
                 <w:shd w:val="clear" w:color="auto" w:fill="FFFFFF"/>
               </w:rPr>
               <m:t>i</m:t>
@@ -2339,6 +4925,7 @@
             <w:rFonts w:ascii="Cambria Math" w:eastAsiaTheme="minorEastAsia" w:hAnsi="Cambria Math" w:cstheme="majorBidi"/>
             <w:sz w:val="24"/>
             <w:szCs w:val="24"/>
+            <w:highlight w:val="yellow"/>
             <w:shd w:val="clear" w:color="auto" w:fill="FFFFFF"/>
           </w:rPr>
           <m:t xml:space="preserve">to </m:t>
@@ -2351,6 +4938,7 @@
                 <w:i/>
                 <w:sz w:val="24"/>
                 <w:szCs w:val="24"/>
+                <w:highlight w:val="yellow"/>
                 <w:shd w:val="clear" w:color="auto" w:fill="FFFFFF"/>
               </w:rPr>
             </m:ctrlPr>
@@ -2361,6 +4949,7 @@
                 <w:rFonts w:ascii="Cambria Math" w:eastAsiaTheme="minorEastAsia" w:hAnsi="Cambria Math" w:cstheme="majorBidi"/>
                 <w:sz w:val="24"/>
                 <w:szCs w:val="24"/>
+                <w:highlight w:val="yellow"/>
                 <w:shd w:val="clear" w:color="auto" w:fill="FFFFFF"/>
               </w:rPr>
               <m:t>v</m:t>
@@ -2372,6 +4961,7 @@
                 <w:rFonts w:ascii="Cambria Math" w:eastAsiaTheme="minorEastAsia" w:hAnsi="Cambria Math" w:cstheme="majorBidi"/>
                 <w:sz w:val="24"/>
                 <w:szCs w:val="24"/>
+                <w:highlight w:val="yellow"/>
                 <w:shd w:val="clear" w:color="auto" w:fill="FFFFFF"/>
               </w:rPr>
               <m:t>j</m:t>
@@ -2384,6 +4974,7 @@
           <w:rFonts w:asciiTheme="majorBidi" w:eastAsiaTheme="minorEastAsia" w:hAnsiTheme="majorBidi" w:cstheme="majorBidi"/>
           <w:sz w:val="24"/>
           <w:szCs w:val="24"/>
+          <w:highlight w:val="yellow"/>
           <w:shd w:val="clear" w:color="auto" w:fill="FFFFFF"/>
         </w:rPr>
         <w:t xml:space="preserve"> intersects any of the obstacles</w:t>
@@ -2393,6 +4984,7 @@
           <w:rFonts w:asciiTheme="majorBidi" w:eastAsiaTheme="minorEastAsia" w:hAnsiTheme="majorBidi" w:cstheme="majorBidi"/>
           <w:sz w:val="24"/>
           <w:szCs w:val="24"/>
+          <w:highlight w:val="yellow"/>
           <w:shd w:val="clear" w:color="auto" w:fill="FFFFFF"/>
         </w:rPr>
         <w:t>.</w:t>
@@ -2743,6 +5335,7 @@
         <w:rPr>
           <w:noProof/>
         </w:rPr>
+        <w:lastRenderedPageBreak/>
         <w:drawing>
           <wp:inline distT="0" distB="0" distL="0" distR="0" wp14:anchorId="7823244A" wp14:editId="150C9B91">
             <wp:extent cx="5852160" cy="4389120"/>
@@ -2761,7 +5354,7 @@
                     </pic:cNvPicPr>
                   </pic:nvPicPr>
                   <pic:blipFill>
-                    <a:blip r:embed="rId6">
+                    <a:blip r:embed="rId7">
                       <a:extLst>
                         <a:ext uri="{28A0092B-C50C-407E-A947-70E740481C1C}">
                           <a14:useLocalDpi xmlns:a14="http://schemas.microsoft.com/office/drawing/2010/main" val="0"/>
@@ -2818,20 +5411,7 @@
           <w:u w:val="single"/>
           <w:shd w:val="clear" w:color="auto" w:fill="FFFFFF"/>
         </w:rPr>
-        <w:lastRenderedPageBreak/>
-        <w:t>Query phase—computing shortest paths</w:t>
-      </w:r>
-      <w:r>
-        <w:rPr>
-          <w:rFonts w:asciiTheme="majorBidi" w:hAnsiTheme="majorBidi" w:cstheme="majorBidi"/>
-          <w:b/>
-          <w:bCs/>
-          <w:sz w:val="28"/>
-          <w:szCs w:val="28"/>
-          <w:u w:val="single"/>
-          <w:shd w:val="clear" w:color="auto" w:fill="FFFFFF"/>
-        </w:rPr>
-        <w:t>:</w:t>
+        <w:t>Query phase—computing shortest paths:</w:t>
       </w:r>
     </w:p>
     <w:p>
@@ -3282,6 +5862,15 @@
           <w:szCs w:val="24"/>
           <w:shd w:val="clear" w:color="auto" w:fill="FFFFFF"/>
         </w:rPr>
+        <w:t>,</w:t>
+      </w:r>
+      <w:r>
+        <w:rPr>
+          <w:rFonts w:asciiTheme="majorBidi" w:eastAsiaTheme="minorEastAsia" w:hAnsiTheme="majorBidi" w:cstheme="majorBidi"/>
+          <w:sz w:val="24"/>
+          <w:szCs w:val="24"/>
+          <w:shd w:val="clear" w:color="auto" w:fill="FFFFFF"/>
+        </w:rPr>
         <w:t xml:space="preserve"> </w:t>
       </w:r>
       <w:r>
@@ -3420,6 +6009,7 @@
           <w:szCs w:val="24"/>
           <w:shd w:val="clear" w:color="auto" w:fill="FFFFFF"/>
         </w:rPr>
+        <w:lastRenderedPageBreak/>
         <w:t xml:space="preserve">After building the graph we can run Dijkstra’s algorithm on it which takes up to </w:t>
       </w:r>
       <m:oMath>
@@ -3597,41 +6187,15 @@
           </w:rPr>
           <m:t>, V=O(</m:t>
         </m:r>
-        <m:sSup>
-          <m:sSupPr>
-            <m:ctrlPr>
-              <w:rPr>
-                <w:rFonts w:ascii="Cambria Math" w:eastAsiaTheme="minorEastAsia" w:hAnsi="Cambria Math" w:cstheme="majorBidi"/>
-                <w:i/>
-                <w:sz w:val="24"/>
-                <w:szCs w:val="24"/>
-                <w:shd w:val="clear" w:color="auto" w:fill="FFFFFF"/>
-              </w:rPr>
-            </m:ctrlPr>
-          </m:sSupPr>
-          <m:e>
-            <m:r>
-              <w:rPr>
-                <w:rFonts w:ascii="Cambria Math" w:eastAsiaTheme="minorEastAsia" w:hAnsi="Cambria Math" w:cstheme="majorBidi"/>
-                <w:sz w:val="24"/>
-                <w:szCs w:val="24"/>
-                <w:shd w:val="clear" w:color="auto" w:fill="FFFFFF"/>
-              </w:rPr>
-              <m:t>n</m:t>
-            </m:r>
-          </m:e>
-          <m:sup>
-            <m:r>
-              <w:rPr>
-                <w:rFonts w:ascii="Cambria Math" w:eastAsiaTheme="minorEastAsia" w:hAnsi="Cambria Math" w:cstheme="majorBidi"/>
-                <w:sz w:val="24"/>
-                <w:szCs w:val="24"/>
-                <w:shd w:val="clear" w:color="auto" w:fill="FFFFFF"/>
-              </w:rPr>
-              <m:t>2</m:t>
-            </m:r>
-          </m:sup>
-        </m:sSup>
+        <m:r>
+          <w:rPr>
+            <w:rFonts w:ascii="Cambria Math" w:eastAsiaTheme="minorEastAsia" w:hAnsi="Cambria Math" w:cstheme="majorBidi"/>
+            <w:sz w:val="24"/>
+            <w:szCs w:val="24"/>
+            <w:shd w:val="clear" w:color="auto" w:fill="FFFFFF"/>
+          </w:rPr>
+          <m:t>n</m:t>
+        </m:r>
         <m:r>
           <w:rPr>
             <w:rFonts w:ascii="Cambria Math" w:eastAsiaTheme="minorEastAsia" w:hAnsi="Cambria Math" w:cstheme="majorBidi"/>
@@ -4001,7 +6565,6 @@
         <w:rPr>
           <w:noProof/>
         </w:rPr>
-        <w:lastRenderedPageBreak/>
         <w:drawing>
           <wp:inline distT="0" distB="0" distL="0" distR="0" wp14:anchorId="53F0EA5C" wp14:editId="206895F5">
             <wp:extent cx="5852160" cy="4389120"/>
@@ -4020,7 +6583,7 @@
                     </pic:cNvPicPr>
                   </pic:nvPicPr>
                   <pic:blipFill>
-                    <a:blip r:embed="rId7">
+                    <a:blip r:embed="rId8">
                       <a:extLst>
                         <a:ext uri="{28A0092B-C50C-407E-A947-70E740481C1C}">
                           <a14:useLocalDpi xmlns:a14="http://schemas.microsoft.com/office/drawing/2010/main" val="0"/>

</xml_diff>